<commit_message>
lista de exercicios 5
</commit_message>
<xml_diff>
--- a/LISTAS DE EXERCICIOS/LISTA DE EXERCICIOS 3/LISTA DE EXERCICIOS 3.docx
+++ b/LISTAS DE EXERCICIOS/LISTA DE EXERCICIOS 3/LISTA DE EXERCICIOS 3.docx
@@ -1764,7 +1764,7 @@
           <w:kern w:val="0"/>
           <w:sz w:val="30"/>
           <w:szCs w:val="30"/>
-          <w:lang w:eastAsia="pt-BR"/>
+          <w:lang w:val="en-US" w:eastAsia="pt-BR"/>
           <w14:ligatures w14:val="none"/>
         </w:rPr>
       </w:pPr>
@@ -1787,7 +1787,7 @@
           <w:kern w:val="0"/>
           <w:sz w:val="30"/>
           <w:szCs w:val="30"/>
-          <w:lang w:eastAsia="pt-BR"/>
+          <w:lang w:val="en-US" w:eastAsia="pt-BR"/>
           <w14:ligatures w14:val="none"/>
         </w:rPr>
         <w:t>s</w:t>
@@ -1799,7 +1799,7 @@
           <w:kern w:val="0"/>
           <w:sz w:val="30"/>
           <w:szCs w:val="30"/>
-          <w:lang w:eastAsia="pt-BR"/>
+          <w:lang w:val="en-US" w:eastAsia="pt-BR"/>
           <w14:ligatures w14:val="none"/>
         </w:rPr>
         <w:t>[</w:t>
@@ -1811,7 +1811,7 @@
           <w:kern w:val="0"/>
           <w:sz w:val="30"/>
           <w:szCs w:val="30"/>
-          <w:lang w:eastAsia="pt-BR"/>
+          <w:lang w:val="en-US" w:eastAsia="pt-BR"/>
           <w14:ligatures w14:val="none"/>
         </w:rPr>
         <w:t>j</w:t>
@@ -1823,7 +1823,7 @@
           <w:kern w:val="0"/>
           <w:sz w:val="30"/>
           <w:szCs w:val="30"/>
-          <w:lang w:eastAsia="pt-BR"/>
+          <w:lang w:val="en-US" w:eastAsia="pt-BR"/>
           <w14:ligatures w14:val="none"/>
         </w:rPr>
         <w:t xml:space="preserve">] = </w:t>
@@ -1835,7 +1835,7 @@
           <w:kern w:val="0"/>
           <w:sz w:val="30"/>
           <w:szCs w:val="30"/>
-          <w:lang w:eastAsia="pt-BR"/>
+          <w:lang w:val="en-US" w:eastAsia="pt-BR"/>
           <w14:ligatures w14:val="none"/>
         </w:rPr>
         <w:t>'</w:t>
@@ -1847,7 +1847,7 @@
           <w:kern w:val="0"/>
           <w:sz w:val="30"/>
           <w:szCs w:val="30"/>
-          <w:lang w:eastAsia="pt-BR"/>
+          <w:lang w:val="en-US" w:eastAsia="pt-BR"/>
           <w14:ligatures w14:val="none"/>
         </w:rPr>
         <w:t>\0</w:t>
@@ -1859,7 +1859,7 @@
           <w:kern w:val="0"/>
           <w:sz w:val="30"/>
           <w:szCs w:val="30"/>
-          <w:lang w:eastAsia="pt-BR"/>
+          <w:lang w:val="en-US" w:eastAsia="pt-BR"/>
           <w14:ligatures w14:val="none"/>
         </w:rPr>
         <w:t>'</w:t>
@@ -1871,7 +1871,7 @@
           <w:kern w:val="0"/>
           <w:sz w:val="30"/>
           <w:szCs w:val="30"/>
-          <w:lang w:eastAsia="pt-BR"/>
+          <w:lang w:val="en-US" w:eastAsia="pt-BR"/>
           <w14:ligatures w14:val="none"/>
         </w:rPr>
         <w:t>;</w:t>
@@ -1898,7 +1898,7 @@
           <w:kern w:val="0"/>
           <w:sz w:val="30"/>
           <w:szCs w:val="30"/>
-          <w:lang w:eastAsia="pt-BR"/>
+          <w:lang w:val="en-US" w:eastAsia="pt-BR"/>
           <w14:ligatures w14:val="none"/>
         </w:rPr>
         <w:t>   </w:t>
@@ -2168,7 +2168,7 @@
           <w:kern w:val="0"/>
           <w:sz w:val="30"/>
           <w:szCs w:val="30"/>
-          <w:lang w:eastAsia="pt-BR"/>
+          <w:lang w:val="en-US" w:eastAsia="pt-BR"/>
           <w14:ligatures w14:val="none"/>
         </w:rPr>
       </w:pPr>
@@ -2191,7 +2191,7 @@
           <w:kern w:val="0"/>
           <w:sz w:val="30"/>
           <w:szCs w:val="30"/>
-          <w:lang w:eastAsia="pt-BR"/>
+          <w:lang w:val="en-US" w:eastAsia="pt-BR"/>
           <w14:ligatures w14:val="none"/>
         </w:rPr>
         <w:t>char</w:t>
@@ -2203,7 +2203,7 @@
           <w:kern w:val="0"/>
           <w:sz w:val="30"/>
           <w:szCs w:val="30"/>
-          <w:lang w:eastAsia="pt-BR"/>
+          <w:lang w:val="en-US" w:eastAsia="pt-BR"/>
           <w14:ligatures w14:val="none"/>
         </w:rPr>
         <w:t xml:space="preserve"> </w:t>
@@ -2215,7 +2215,7 @@
           <w:kern w:val="0"/>
           <w:sz w:val="30"/>
           <w:szCs w:val="30"/>
-          <w:lang w:eastAsia="pt-BR"/>
+          <w:lang w:val="en-US" w:eastAsia="pt-BR"/>
           <w14:ligatures w14:val="none"/>
         </w:rPr>
         <w:t>e</w:t>
@@ -2227,7 +2227,7 @@
           <w:kern w:val="0"/>
           <w:sz w:val="30"/>
           <w:szCs w:val="30"/>
-          <w:lang w:eastAsia="pt-BR"/>
+          <w:lang w:val="en-US" w:eastAsia="pt-BR"/>
           <w14:ligatures w14:val="none"/>
         </w:rPr>
         <w:t>[</w:t>
@@ -2239,7 +2239,7 @@
           <w:kern w:val="0"/>
           <w:sz w:val="30"/>
           <w:szCs w:val="30"/>
-          <w:lang w:eastAsia="pt-BR"/>
+          <w:lang w:val="en-US" w:eastAsia="pt-BR"/>
           <w14:ligatures w14:val="none"/>
         </w:rPr>
         <w:t>513</w:t>
@@ -2251,7 +2251,7 @@
           <w:kern w:val="0"/>
           <w:sz w:val="30"/>
           <w:szCs w:val="30"/>
-          <w:lang w:eastAsia="pt-BR"/>
+          <w:lang w:val="en-US" w:eastAsia="pt-BR"/>
           <w14:ligatures w14:val="none"/>
         </w:rPr>
         <w:t>];</w:t>
@@ -2278,7 +2278,7 @@
           <w:kern w:val="0"/>
           <w:sz w:val="30"/>
           <w:szCs w:val="30"/>
-          <w:lang w:eastAsia="pt-BR"/>
+          <w:lang w:val="en-US" w:eastAsia="pt-BR"/>
           <w14:ligatures w14:val="none"/>
         </w:rPr>
         <w:t>   </w:t>
@@ -2822,7 +2822,7 @@
           <w:kern w:val="0"/>
           <w:sz w:val="30"/>
           <w:szCs w:val="30"/>
-          <w:lang w:val="en-US" w:eastAsia="pt-BR"/>
+          <w:lang w:eastAsia="pt-BR"/>
           <w14:ligatures w14:val="none"/>
         </w:rPr>
       </w:pPr>
@@ -2845,7 +2845,7 @@
           <w:kern w:val="0"/>
           <w:sz w:val="30"/>
           <w:szCs w:val="30"/>
-          <w:lang w:val="en-US" w:eastAsia="pt-BR"/>
+          <w:lang w:eastAsia="pt-BR"/>
           <w14:ligatures w14:val="none"/>
         </w:rPr>
         <w:t>d) 34+86-*2/</w:t>
@@ -2861,7 +2861,7 @@
           <w:kern w:val="0"/>
           <w:sz w:val="30"/>
           <w:szCs w:val="30"/>
-          <w:lang w:val="en-US" w:eastAsia="pt-BR"/>
+          <w:lang w:eastAsia="pt-BR"/>
           <w14:ligatures w14:val="none"/>
         </w:rPr>
       </w:pPr>
@@ -2872,7 +2872,7 @@
           <w:kern w:val="0"/>
           <w:sz w:val="30"/>
           <w:szCs w:val="30"/>
-          <w:lang w:val="en-US" w:eastAsia="pt-BR"/>
+          <w:lang w:eastAsia="pt-BR"/>
           <w14:ligatures w14:val="none"/>
         </w:rPr>
         <w:t>*/</w:t>
@@ -2888,10 +2888,11 @@
           <w:kern w:val="0"/>
           <w:sz w:val="30"/>
           <w:szCs w:val="30"/>
-          <w:lang w:val="en-US" w:eastAsia="pt-BR"/>
-          <w14:ligatures w14:val="none"/>
-        </w:rPr>
-      </w:pPr>
+          <w:lang w:eastAsia="pt-BR"/>
+          <w14:ligatures w14:val="none"/>
+        </w:rPr>
+      </w:pPr>
+      <w:proofErr w:type="spellStart"/>
       <w:r>
         <w:rPr>
           <w:rFonts w:ascii="Monocraft" w:eastAsia="Times New Roman" w:hAnsi="Monocraft" w:cs="Times New Roman"/>
@@ -2899,27 +2900,13 @@
           <w:kern w:val="0"/>
           <w:sz w:val="30"/>
           <w:szCs w:val="30"/>
-          <w:lang w:val="en-US" w:eastAsia="pt-BR"/>
+          <w:lang w:eastAsia="pt-BR"/>
           <w14:ligatures w14:val="none"/>
         </w:rPr>
         <w:lastRenderedPageBreak/>
-        <w:t>Ex: 002</w:t>
-      </w:r>
-    </w:p>
-    <w:p>
-      <w:pPr>
-        <w:shd w:val="clear" w:color="auto" w:fill="1E1E1E"/>
-        <w:spacing w:after="0" w:line="405" w:lineRule="atLeast"/>
-        <w:rPr>
-          <w:rFonts w:ascii="Monocraft" w:eastAsia="Times New Roman" w:hAnsi="Monocraft" w:cs="Times New Roman"/>
-          <w:color w:val="D4D4D4"/>
-          <w:kern w:val="0"/>
-          <w:sz w:val="30"/>
-          <w:szCs w:val="30"/>
-          <w:lang w:val="en-US" w:eastAsia="pt-BR"/>
-          <w14:ligatures w14:val="none"/>
-        </w:rPr>
-      </w:pPr>
+        <w:t>Ex</w:t>
+      </w:r>
+      <w:proofErr w:type="spellEnd"/>
       <w:r>
         <w:rPr>
           <w:rFonts w:ascii="Monocraft" w:eastAsia="Times New Roman" w:hAnsi="Monocraft" w:cs="Times New Roman"/>
@@ -2927,7 +2914,34 @@
           <w:kern w:val="0"/>
           <w:sz w:val="30"/>
           <w:szCs w:val="30"/>
-          <w:lang w:val="en-US" w:eastAsia="pt-BR"/>
+          <w:lang w:eastAsia="pt-BR"/>
+          <w14:ligatures w14:val="none"/>
+        </w:rPr>
+        <w:t>: 002</w:t>
+      </w:r>
+    </w:p>
+    <w:p>
+      <w:pPr>
+        <w:shd w:val="clear" w:color="auto" w:fill="1E1E1E"/>
+        <w:spacing w:after="0" w:line="405" w:lineRule="atLeast"/>
+        <w:rPr>
+          <w:rFonts w:ascii="Monocraft" w:eastAsia="Times New Roman" w:hAnsi="Monocraft" w:cs="Times New Roman"/>
+          <w:color w:val="D4D4D4"/>
+          <w:kern w:val="0"/>
+          <w:sz w:val="30"/>
+          <w:szCs w:val="30"/>
+          <w:lang w:eastAsia="pt-BR"/>
+          <w14:ligatures w14:val="none"/>
+        </w:rPr>
+      </w:pPr>
+      <w:r>
+        <w:rPr>
+          <w:rFonts w:ascii="Monocraft" w:eastAsia="Times New Roman" w:hAnsi="Monocraft" w:cs="Times New Roman"/>
+          <w:color w:val="C586C0"/>
+          <w:kern w:val="0"/>
+          <w:sz w:val="30"/>
+          <w:szCs w:val="30"/>
+          <w:lang w:eastAsia="pt-BR"/>
           <w14:ligatures w14:val="none"/>
         </w:rPr>
         <w:t>#include</w:t>
@@ -2939,7 +2953,7 @@
           <w:kern w:val="0"/>
           <w:sz w:val="30"/>
           <w:szCs w:val="30"/>
-          <w:lang w:val="en-US" w:eastAsia="pt-BR"/>
+          <w:lang w:eastAsia="pt-BR"/>
           <w14:ligatures w14:val="none"/>
         </w:rPr>
         <w:t xml:space="preserve"> </w:t>
@@ -2951,7 +2965,7 @@
           <w:kern w:val="0"/>
           <w:sz w:val="30"/>
           <w:szCs w:val="30"/>
-          <w:lang w:val="en-US" w:eastAsia="pt-BR"/>
+          <w:lang w:eastAsia="pt-BR"/>
           <w14:ligatures w14:val="none"/>
         </w:rPr>
         <w:t>&lt;</w:t>
@@ -2964,7 +2978,7 @@
           <w:kern w:val="0"/>
           <w:sz w:val="30"/>
           <w:szCs w:val="30"/>
-          <w:lang w:val="en-US" w:eastAsia="pt-BR"/>
+          <w:lang w:eastAsia="pt-BR"/>
           <w14:ligatures w14:val="none"/>
         </w:rPr>
         <w:t>stdio.h</w:t>
@@ -2977,7 +2991,7 @@
           <w:kern w:val="0"/>
           <w:sz w:val="30"/>
           <w:szCs w:val="30"/>
-          <w:lang w:val="en-US" w:eastAsia="pt-BR"/>
+          <w:lang w:eastAsia="pt-BR"/>
           <w14:ligatures w14:val="none"/>
         </w:rPr>
         <w:t>&gt;</w:t>
@@ -3147,7 +3161,7 @@
           <w:kern w:val="0"/>
           <w:sz w:val="30"/>
           <w:szCs w:val="30"/>
-          <w:lang w:val="en-US" w:eastAsia="pt-BR"/>
+          <w:lang w:eastAsia="pt-BR"/>
           <w14:ligatures w14:val="none"/>
         </w:rPr>
       </w:pPr>
@@ -3158,7 +3172,7 @@
           <w:kern w:val="0"/>
           <w:sz w:val="30"/>
           <w:szCs w:val="30"/>
-          <w:lang w:val="en-US" w:eastAsia="pt-BR"/>
+          <w:lang w:eastAsia="pt-BR"/>
           <w14:ligatures w14:val="none"/>
         </w:rPr>
         <w:t>#include</w:t>
@@ -3170,7 +3184,7 @@
           <w:kern w:val="0"/>
           <w:sz w:val="30"/>
           <w:szCs w:val="30"/>
-          <w:lang w:val="en-US" w:eastAsia="pt-BR"/>
+          <w:lang w:eastAsia="pt-BR"/>
           <w14:ligatures w14:val="none"/>
         </w:rPr>
         <w:t xml:space="preserve"> </w:t>
@@ -3182,7 +3196,7 @@
           <w:kern w:val="0"/>
           <w:sz w:val="30"/>
           <w:szCs w:val="30"/>
-          <w:lang w:val="en-US" w:eastAsia="pt-BR"/>
+          <w:lang w:eastAsia="pt-BR"/>
           <w14:ligatures w14:val="none"/>
         </w:rPr>
         <w:t>"</w:t>
@@ -3195,7 +3209,7 @@
           <w:kern w:val="0"/>
           <w:sz w:val="30"/>
           <w:szCs w:val="30"/>
-          <w:lang w:val="en-US" w:eastAsia="pt-BR"/>
+          <w:lang w:eastAsia="pt-BR"/>
           <w14:ligatures w14:val="none"/>
         </w:rPr>
         <w:t>pilha.h</w:t>
@@ -3208,7 +3222,7 @@
           <w:kern w:val="0"/>
           <w:sz w:val="30"/>
           <w:szCs w:val="30"/>
-          <w:lang w:val="en-US" w:eastAsia="pt-BR"/>
+          <w:lang w:eastAsia="pt-BR"/>
           <w14:ligatures w14:val="none"/>
         </w:rPr>
         <w:t>"</w:t>
@@ -3224,7 +3238,7 @@
           <w:kern w:val="0"/>
           <w:sz w:val="30"/>
           <w:szCs w:val="30"/>
-          <w:lang w:val="en-US" w:eastAsia="pt-BR"/>
+          <w:lang w:eastAsia="pt-BR"/>
           <w14:ligatures w14:val="none"/>
         </w:rPr>
       </w:pPr>
@@ -3354,7 +3368,7 @@
           <w:kern w:val="0"/>
           <w:sz w:val="30"/>
           <w:szCs w:val="30"/>
-          <w:lang w:eastAsia="pt-BR"/>
+          <w:lang w:val="en-US" w:eastAsia="pt-BR"/>
           <w14:ligatures w14:val="none"/>
         </w:rPr>
       </w:pPr>
@@ -3377,7 +3391,7 @@
           <w:kern w:val="0"/>
           <w:sz w:val="30"/>
           <w:szCs w:val="30"/>
-          <w:lang w:eastAsia="pt-BR"/>
+          <w:lang w:val="en-US" w:eastAsia="pt-BR"/>
           <w14:ligatures w14:val="none"/>
         </w:rPr>
         <w:t>switch</w:t>
@@ -3389,7 +3403,7 @@
           <w:kern w:val="0"/>
           <w:sz w:val="30"/>
           <w:szCs w:val="30"/>
-          <w:lang w:eastAsia="pt-BR"/>
+          <w:lang w:val="en-US" w:eastAsia="pt-BR"/>
           <w14:ligatures w14:val="none"/>
         </w:rPr>
         <w:t xml:space="preserve">( </w:t>
@@ -3401,7 +3415,7 @@
           <w:kern w:val="0"/>
           <w:sz w:val="30"/>
           <w:szCs w:val="30"/>
-          <w:lang w:eastAsia="pt-BR"/>
+          <w:lang w:val="en-US" w:eastAsia="pt-BR"/>
           <w14:ligatures w14:val="none"/>
         </w:rPr>
         <w:t>o</w:t>
@@ -3413,7 +3427,7 @@
           <w:kern w:val="0"/>
           <w:sz w:val="30"/>
           <w:szCs w:val="30"/>
-          <w:lang w:eastAsia="pt-BR"/>
+          <w:lang w:val="en-US" w:eastAsia="pt-BR"/>
           <w14:ligatures w14:val="none"/>
         </w:rPr>
         <w:t xml:space="preserve"> ) {</w:t>
@@ -3440,7 +3454,7 @@
           <w:kern w:val="0"/>
           <w:sz w:val="30"/>
           <w:szCs w:val="30"/>
-          <w:lang w:eastAsia="pt-BR"/>
+          <w:lang w:val="en-US" w:eastAsia="pt-BR"/>
           <w14:ligatures w14:val="none"/>
         </w:rPr>
         <w:t xml:space="preserve">      </w:t>
@@ -3948,34 +3962,7 @@
           <w:kern w:val="0"/>
           <w:sz w:val="30"/>
           <w:szCs w:val="30"/>
-          <w:lang w:val="en-US" w:eastAsia="pt-BR"/>
-          <w14:ligatures w14:val="none"/>
-        </w:rPr>
-      </w:pPr>
-      <w:r>
-        <w:rPr>
-          <w:rFonts w:ascii="Monocraft" w:eastAsia="Times New Roman" w:hAnsi="Monocraft" w:cs="Times New Roman"/>
-          <w:color w:val="D4D4D4"/>
-          <w:kern w:val="0"/>
-          <w:sz w:val="30"/>
-          <w:szCs w:val="30"/>
-          <w:lang w:val="en-US" w:eastAsia="pt-BR"/>
-          <w14:ligatures w14:val="none"/>
-        </w:rPr>
-        <w:t>   }</w:t>
-      </w:r>
-    </w:p>
-    <w:p>
-      <w:pPr>
-        <w:shd w:val="clear" w:color="auto" w:fill="1E1E1E"/>
-        <w:spacing w:after="0" w:line="405" w:lineRule="atLeast"/>
-        <w:rPr>
-          <w:rFonts w:ascii="Monocraft" w:eastAsia="Times New Roman" w:hAnsi="Monocraft" w:cs="Times New Roman"/>
-          <w:color w:val="D4D4D4"/>
-          <w:kern w:val="0"/>
-          <w:sz w:val="30"/>
-          <w:szCs w:val="30"/>
-          <w:lang w:val="en-US" w:eastAsia="pt-BR"/>
+          <w:lang w:eastAsia="pt-BR"/>
           <w14:ligatures w14:val="none"/>
         </w:rPr>
       </w:pPr>
@@ -3994,23 +3981,64 @@
       <w:r>
         <w:rPr>
           <w:rFonts w:ascii="Monocraft" w:eastAsia="Times New Roman" w:hAnsi="Monocraft" w:cs="Times New Roman"/>
+          <w:color w:val="D4D4D4"/>
+          <w:kern w:val="0"/>
+          <w:sz w:val="30"/>
+          <w:szCs w:val="30"/>
+          <w:lang w:eastAsia="pt-BR"/>
+          <w14:ligatures w14:val="none"/>
+        </w:rPr>
+        <w:t>}</w:t>
+      </w:r>
+    </w:p>
+    <w:p>
+      <w:pPr>
+        <w:shd w:val="clear" w:color="auto" w:fill="1E1E1E"/>
+        <w:spacing w:after="0" w:line="405" w:lineRule="atLeast"/>
+        <w:rPr>
+          <w:rFonts w:ascii="Monocraft" w:eastAsia="Times New Roman" w:hAnsi="Monocraft" w:cs="Times New Roman"/>
+          <w:color w:val="D4D4D4"/>
+          <w:kern w:val="0"/>
+          <w:sz w:val="30"/>
+          <w:szCs w:val="30"/>
+          <w:lang w:eastAsia="pt-BR"/>
+          <w14:ligatures w14:val="none"/>
+        </w:rPr>
+      </w:pPr>
+      <w:r>
+        <w:rPr>
+          <w:rFonts w:ascii="Monocraft" w:eastAsia="Times New Roman" w:hAnsi="Monocraft" w:cs="Times New Roman"/>
+          <w:color w:val="D4D4D4"/>
+          <w:kern w:val="0"/>
+          <w:sz w:val="30"/>
+          <w:szCs w:val="30"/>
+          <w:lang w:eastAsia="pt-BR"/>
+          <w14:ligatures w14:val="none"/>
+        </w:rPr>
+        <w:t>   </w:t>
+      </w:r>
+      <w:proofErr w:type="spellStart"/>
+      <w:r>
+        <w:rPr>
+          <w:rFonts w:ascii="Monocraft" w:eastAsia="Times New Roman" w:hAnsi="Monocraft" w:cs="Times New Roman"/>
           <w:color w:val="C586C0"/>
           <w:kern w:val="0"/>
           <w:sz w:val="30"/>
           <w:szCs w:val="30"/>
-          <w:lang w:val="en-US" w:eastAsia="pt-BR"/>
+          <w:lang w:eastAsia="pt-BR"/>
           <w14:ligatures w14:val="none"/>
         </w:rPr>
         <w:t>return</w:t>
       </w:r>
-      <w:r>
-        <w:rPr>
-          <w:rFonts w:ascii="Monocraft" w:eastAsia="Times New Roman" w:hAnsi="Monocraft" w:cs="Times New Roman"/>
-          <w:color w:val="D4D4D4"/>
-          <w:kern w:val="0"/>
-          <w:sz w:val="30"/>
-          <w:szCs w:val="30"/>
-          <w:lang w:val="en-US" w:eastAsia="pt-BR"/>
+      <w:proofErr w:type="spellEnd"/>
+      <w:r>
+        <w:rPr>
+          <w:rFonts w:ascii="Monocraft" w:eastAsia="Times New Roman" w:hAnsi="Monocraft" w:cs="Times New Roman"/>
+          <w:color w:val="D4D4D4"/>
+          <w:kern w:val="0"/>
+          <w:sz w:val="30"/>
+          <w:szCs w:val="30"/>
+          <w:lang w:eastAsia="pt-BR"/>
           <w14:ligatures w14:val="none"/>
         </w:rPr>
         <w:t xml:space="preserve"> -</w:t>
@@ -4022,7 +4050,7 @@
           <w:kern w:val="0"/>
           <w:sz w:val="30"/>
           <w:szCs w:val="30"/>
-          <w:lang w:val="en-US" w:eastAsia="pt-BR"/>
+          <w:lang w:eastAsia="pt-BR"/>
           <w14:ligatures w14:val="none"/>
         </w:rPr>
         <w:t>1</w:t>
@@ -4034,7 +4062,7 @@
           <w:kern w:val="0"/>
           <w:sz w:val="30"/>
           <w:szCs w:val="30"/>
-          <w:lang w:val="en-US" w:eastAsia="pt-BR"/>
+          <w:lang w:eastAsia="pt-BR"/>
           <w14:ligatures w14:val="none"/>
         </w:rPr>
         <w:t>;</w:t>
@@ -4046,29 +4074,209 @@
           <w:kern w:val="0"/>
           <w:sz w:val="30"/>
           <w:szCs w:val="30"/>
-          <w:lang w:val="en-US" w:eastAsia="pt-BR"/>
-          <w14:ligatures w14:val="none"/>
-        </w:rPr>
-        <w:t xml:space="preserve"> // </w:t>
+          <w:lang w:eastAsia="pt-BR"/>
+          <w14:ligatures w14:val="none"/>
+        </w:rPr>
+        <w:t xml:space="preserve"> // operador inválido!</w:t>
+      </w:r>
+    </w:p>
+    <w:p>
+      <w:pPr>
+        <w:shd w:val="clear" w:color="auto" w:fill="1E1E1E"/>
+        <w:spacing w:after="0" w:line="405" w:lineRule="atLeast"/>
+        <w:rPr>
+          <w:rFonts w:ascii="Monocraft" w:eastAsia="Times New Roman" w:hAnsi="Monocraft" w:cs="Times New Roman"/>
+          <w:color w:val="D4D4D4"/>
+          <w:kern w:val="0"/>
+          <w:sz w:val="30"/>
+          <w:szCs w:val="30"/>
+          <w:lang w:eastAsia="pt-BR"/>
+          <w14:ligatures w14:val="none"/>
+        </w:rPr>
+      </w:pPr>
+      <w:r>
+        <w:rPr>
+          <w:rFonts w:ascii="Monocraft" w:eastAsia="Times New Roman" w:hAnsi="Monocraft" w:cs="Times New Roman"/>
+          <w:color w:val="D4D4D4"/>
+          <w:kern w:val="0"/>
+          <w:sz w:val="30"/>
+          <w:szCs w:val="30"/>
+          <w:lang w:eastAsia="pt-BR"/>
+          <w14:ligatures w14:val="none"/>
+        </w:rPr>
+        <w:t>}</w:t>
+      </w:r>
+    </w:p>
+    <w:p>
+      <w:pPr>
+        <w:shd w:val="clear" w:color="auto" w:fill="1E1E1E"/>
+        <w:spacing w:after="0" w:line="405" w:lineRule="atLeast"/>
+        <w:rPr>
+          <w:rFonts w:ascii="Monocraft" w:eastAsia="Times New Roman" w:hAnsi="Monocraft" w:cs="Times New Roman"/>
+          <w:color w:val="D4D4D4"/>
+          <w:kern w:val="0"/>
+          <w:sz w:val="30"/>
+          <w:szCs w:val="30"/>
+          <w:lang w:eastAsia="pt-BR"/>
+          <w14:ligatures w14:val="none"/>
+        </w:rPr>
+      </w:pPr>
+    </w:p>
+    <w:p>
+      <w:pPr>
+        <w:shd w:val="clear" w:color="auto" w:fill="1E1E1E"/>
+        <w:spacing w:after="0" w:line="405" w:lineRule="atLeast"/>
+        <w:rPr>
+          <w:rFonts w:ascii="Monocraft" w:eastAsia="Times New Roman" w:hAnsi="Monocraft" w:cs="Times New Roman"/>
+          <w:color w:val="D4D4D4"/>
+          <w:kern w:val="0"/>
+          <w:sz w:val="30"/>
+          <w:szCs w:val="30"/>
+          <w:lang w:eastAsia="pt-BR"/>
+          <w14:ligatures w14:val="none"/>
+        </w:rPr>
+      </w:pPr>
+      <w:r>
+        <w:rPr>
+          <w:rFonts w:ascii="Monocraft" w:eastAsia="Times New Roman" w:hAnsi="Monocraft" w:cs="Times New Roman"/>
+          <w:color w:val="569CD6"/>
+          <w:kern w:val="0"/>
+          <w:sz w:val="30"/>
+          <w:szCs w:val="30"/>
+          <w:lang w:eastAsia="pt-BR"/>
+          <w14:ligatures w14:val="none"/>
+        </w:rPr>
+        <w:t>char</w:t>
+      </w:r>
+      <w:r>
+        <w:rPr>
+          <w:rFonts w:ascii="Monocraft" w:eastAsia="Times New Roman" w:hAnsi="Monocraft" w:cs="Times New Roman"/>
+          <w:color w:val="D4D4D4"/>
+          <w:kern w:val="0"/>
+          <w:sz w:val="30"/>
+          <w:szCs w:val="30"/>
+          <w:lang w:eastAsia="pt-BR"/>
+          <w14:ligatures w14:val="none"/>
+        </w:rPr>
+        <w:t xml:space="preserve"> *</w:t>
       </w:r>
       <w:proofErr w:type="spellStart"/>
       <w:r>
         <w:rPr>
           <w:rFonts w:ascii="Monocraft" w:eastAsia="Times New Roman" w:hAnsi="Monocraft" w:cs="Times New Roman"/>
-          <w:color w:val="6A9955"/>
-          <w:kern w:val="0"/>
-          <w:sz w:val="30"/>
-          <w:szCs w:val="30"/>
-          <w:lang w:val="en-US" w:eastAsia="pt-BR"/>
-          <w14:ligatures w14:val="none"/>
-        </w:rPr>
-        <w:t>operador</w:t>
+          <w:color w:val="DCDCAA"/>
+          <w:kern w:val="0"/>
+          <w:sz w:val="30"/>
+          <w:szCs w:val="30"/>
+          <w:lang w:eastAsia="pt-BR"/>
+          <w14:ligatures w14:val="none"/>
+        </w:rPr>
+        <w:t>posfixa</w:t>
       </w:r>
       <w:proofErr w:type="spellEnd"/>
       <w:r>
         <w:rPr>
           <w:rFonts w:ascii="Monocraft" w:eastAsia="Times New Roman" w:hAnsi="Monocraft" w:cs="Times New Roman"/>
-          <w:color w:val="6A9955"/>
+          <w:color w:val="D4D4D4"/>
+          <w:kern w:val="0"/>
+          <w:sz w:val="30"/>
+          <w:szCs w:val="30"/>
+          <w:lang w:eastAsia="pt-BR"/>
+          <w14:ligatures w14:val="none"/>
+        </w:rPr>
+        <w:t>(</w:t>
+      </w:r>
+      <w:r>
+        <w:rPr>
+          <w:rFonts w:ascii="Monocraft" w:eastAsia="Times New Roman" w:hAnsi="Monocraft" w:cs="Times New Roman"/>
+          <w:color w:val="569CD6"/>
+          <w:kern w:val="0"/>
+          <w:sz w:val="30"/>
+          <w:szCs w:val="30"/>
+          <w:lang w:eastAsia="pt-BR"/>
+          <w14:ligatures w14:val="none"/>
+        </w:rPr>
+        <w:t>char</w:t>
+      </w:r>
+      <w:r>
+        <w:rPr>
+          <w:rFonts w:ascii="Monocraft" w:eastAsia="Times New Roman" w:hAnsi="Monocraft" w:cs="Times New Roman"/>
+          <w:color w:val="D4D4D4"/>
+          <w:kern w:val="0"/>
+          <w:sz w:val="30"/>
+          <w:szCs w:val="30"/>
+          <w:lang w:eastAsia="pt-BR"/>
+          <w14:ligatures w14:val="none"/>
+        </w:rPr>
+        <w:t xml:space="preserve"> *</w:t>
+      </w:r>
+      <w:r>
+        <w:rPr>
+          <w:rFonts w:ascii="Monocraft" w:eastAsia="Times New Roman" w:hAnsi="Monocraft" w:cs="Times New Roman"/>
+          <w:color w:val="9CDCFE"/>
+          <w:kern w:val="0"/>
+          <w:sz w:val="30"/>
+          <w:szCs w:val="30"/>
+          <w:lang w:eastAsia="pt-BR"/>
+          <w14:ligatures w14:val="none"/>
+        </w:rPr>
+        <w:t>e</w:t>
+      </w:r>
+      <w:r>
+        <w:rPr>
+          <w:rFonts w:ascii="Monocraft" w:eastAsia="Times New Roman" w:hAnsi="Monocraft" w:cs="Times New Roman"/>
+          <w:color w:val="D4D4D4"/>
+          <w:kern w:val="0"/>
+          <w:sz w:val="30"/>
+          <w:szCs w:val="30"/>
+          <w:lang w:eastAsia="pt-BR"/>
+          <w14:ligatures w14:val="none"/>
+        </w:rPr>
+        <w:t>) {</w:t>
+      </w:r>
+    </w:p>
+    <w:p>
+      <w:pPr>
+        <w:shd w:val="clear" w:color="auto" w:fill="1E1E1E"/>
+        <w:spacing w:after="0" w:line="405" w:lineRule="atLeast"/>
+        <w:rPr>
+          <w:rFonts w:ascii="Monocraft" w:eastAsia="Times New Roman" w:hAnsi="Monocraft" w:cs="Times New Roman"/>
+          <w:color w:val="D4D4D4"/>
+          <w:kern w:val="0"/>
+          <w:sz w:val="30"/>
+          <w:szCs w:val="30"/>
+          <w:lang w:val="en-US" w:eastAsia="pt-BR"/>
+          <w14:ligatures w14:val="none"/>
+        </w:rPr>
+      </w:pPr>
+      <w:r>
+        <w:rPr>
+          <w:rFonts w:ascii="Monocraft" w:eastAsia="Times New Roman" w:hAnsi="Monocraft" w:cs="Times New Roman"/>
+          <w:color w:val="D4D4D4"/>
+          <w:kern w:val="0"/>
+          <w:sz w:val="30"/>
+          <w:szCs w:val="30"/>
+          <w:lang w:eastAsia="pt-BR"/>
+          <w14:ligatures w14:val="none"/>
+        </w:rPr>
+        <w:t>   </w:t>
+      </w:r>
+      <w:r>
+        <w:rPr>
+          <w:rFonts w:ascii="Monocraft" w:eastAsia="Times New Roman" w:hAnsi="Monocraft" w:cs="Times New Roman"/>
+          <w:color w:val="569CD6"/>
+          <w:kern w:val="0"/>
+          <w:sz w:val="30"/>
+          <w:szCs w:val="30"/>
+          <w:lang w:val="en-US" w:eastAsia="pt-BR"/>
+          <w14:ligatures w14:val="none"/>
+        </w:rPr>
+        <w:t>static</w:t>
+      </w:r>
+      <w:r>
+        <w:rPr>
+          <w:rFonts w:ascii="Monocraft" w:eastAsia="Times New Roman" w:hAnsi="Monocraft" w:cs="Times New Roman"/>
+          <w:color w:val="D4D4D4"/>
           <w:kern w:val="0"/>
           <w:sz w:val="30"/>
           <w:szCs w:val="30"/>
@@ -4077,89 +4285,6 @@
         </w:rPr>
         <w:t xml:space="preserve"> </w:t>
       </w:r>
-      <w:proofErr w:type="spellStart"/>
-      <w:r>
-        <w:rPr>
-          <w:rFonts w:ascii="Monocraft" w:eastAsia="Times New Roman" w:hAnsi="Monocraft" w:cs="Times New Roman"/>
-          <w:color w:val="6A9955"/>
-          <w:kern w:val="0"/>
-          <w:sz w:val="30"/>
-          <w:szCs w:val="30"/>
-          <w:lang w:val="en-US" w:eastAsia="pt-BR"/>
-          <w14:ligatures w14:val="none"/>
-        </w:rPr>
-        <w:t>inválido</w:t>
-      </w:r>
-      <w:proofErr w:type="spellEnd"/>
-      <w:r>
-        <w:rPr>
-          <w:rFonts w:ascii="Monocraft" w:eastAsia="Times New Roman" w:hAnsi="Monocraft" w:cs="Times New Roman"/>
-          <w:color w:val="6A9955"/>
-          <w:kern w:val="0"/>
-          <w:sz w:val="30"/>
-          <w:szCs w:val="30"/>
-          <w:lang w:val="en-US" w:eastAsia="pt-BR"/>
-          <w14:ligatures w14:val="none"/>
-        </w:rPr>
-        <w:t>!</w:t>
-      </w:r>
-    </w:p>
-    <w:p>
-      <w:pPr>
-        <w:shd w:val="clear" w:color="auto" w:fill="1E1E1E"/>
-        <w:spacing w:after="0" w:line="405" w:lineRule="atLeast"/>
-        <w:rPr>
-          <w:rFonts w:ascii="Monocraft" w:eastAsia="Times New Roman" w:hAnsi="Monocraft" w:cs="Times New Roman"/>
-          <w:color w:val="D4D4D4"/>
-          <w:kern w:val="0"/>
-          <w:sz w:val="30"/>
-          <w:szCs w:val="30"/>
-          <w:lang w:eastAsia="pt-BR"/>
-          <w14:ligatures w14:val="none"/>
-        </w:rPr>
-      </w:pPr>
-      <w:r>
-        <w:rPr>
-          <w:rFonts w:ascii="Monocraft" w:eastAsia="Times New Roman" w:hAnsi="Monocraft" w:cs="Times New Roman"/>
-          <w:color w:val="D4D4D4"/>
-          <w:kern w:val="0"/>
-          <w:sz w:val="30"/>
-          <w:szCs w:val="30"/>
-          <w:lang w:eastAsia="pt-BR"/>
-          <w14:ligatures w14:val="none"/>
-        </w:rPr>
-        <w:t>}</w:t>
-      </w:r>
-    </w:p>
-    <w:p>
-      <w:pPr>
-        <w:shd w:val="clear" w:color="auto" w:fill="1E1E1E"/>
-        <w:spacing w:after="0" w:line="405" w:lineRule="atLeast"/>
-        <w:rPr>
-          <w:rFonts w:ascii="Monocraft" w:eastAsia="Times New Roman" w:hAnsi="Monocraft" w:cs="Times New Roman"/>
-          <w:color w:val="D4D4D4"/>
-          <w:kern w:val="0"/>
-          <w:sz w:val="30"/>
-          <w:szCs w:val="30"/>
-          <w:lang w:eastAsia="pt-BR"/>
-          <w14:ligatures w14:val="none"/>
-        </w:rPr>
-      </w:pPr>
-    </w:p>
-    <w:p>
-      <w:pPr>
-        <w:shd w:val="clear" w:color="auto" w:fill="1E1E1E"/>
-        <w:spacing w:after="0" w:line="405" w:lineRule="atLeast"/>
-        <w:rPr>
-          <w:rFonts w:ascii="Monocraft" w:eastAsia="Times New Roman" w:hAnsi="Monocraft" w:cs="Times New Roman"/>
-          <w:color w:val="D4D4D4"/>
-          <w:kern w:val="0"/>
-          <w:sz w:val="30"/>
-          <w:szCs w:val="30"/>
-          <w:lang w:eastAsia="pt-BR"/>
-          <w14:ligatures w14:val="none"/>
-        </w:rPr>
-      </w:pPr>
       <w:r>
         <w:rPr>
           <w:rFonts w:ascii="Monocraft" w:eastAsia="Times New Roman" w:hAnsi="Monocraft" w:cs="Times New Roman"/>
@@ -4167,7 +4292,7 @@
           <w:kern w:val="0"/>
           <w:sz w:val="30"/>
           <w:szCs w:val="30"/>
-          <w:lang w:eastAsia="pt-BR"/>
+          <w:lang w:val="en-US" w:eastAsia="pt-BR"/>
           <w14:ligatures w14:val="none"/>
         </w:rPr>
         <w:t>char</w:t>
@@ -4179,36 +4304,85 @@
           <w:kern w:val="0"/>
           <w:sz w:val="30"/>
           <w:szCs w:val="30"/>
-          <w:lang w:eastAsia="pt-BR"/>
-          <w14:ligatures w14:val="none"/>
-        </w:rPr>
-        <w:t xml:space="preserve"> *</w:t>
-      </w:r>
-      <w:proofErr w:type="spellStart"/>
-      <w:r>
-        <w:rPr>
-          <w:rFonts w:ascii="Monocraft" w:eastAsia="Times New Roman" w:hAnsi="Monocraft" w:cs="Times New Roman"/>
-          <w:color w:val="DCDCAA"/>
-          <w:kern w:val="0"/>
-          <w:sz w:val="30"/>
-          <w:szCs w:val="30"/>
-          <w:lang w:eastAsia="pt-BR"/>
-          <w14:ligatures w14:val="none"/>
-        </w:rPr>
-        <w:t>posfixa</w:t>
-      </w:r>
-      <w:proofErr w:type="spellEnd"/>
-      <w:r>
-        <w:rPr>
-          <w:rFonts w:ascii="Monocraft" w:eastAsia="Times New Roman" w:hAnsi="Monocraft" w:cs="Times New Roman"/>
-          <w:color w:val="D4D4D4"/>
-          <w:kern w:val="0"/>
-          <w:sz w:val="30"/>
-          <w:szCs w:val="30"/>
-          <w:lang w:eastAsia="pt-BR"/>
-          <w14:ligatures w14:val="none"/>
-        </w:rPr>
-        <w:t>(</w:t>
+          <w:lang w:val="en-US" w:eastAsia="pt-BR"/>
+          <w14:ligatures w14:val="none"/>
+        </w:rPr>
+        <w:t xml:space="preserve"> </w:t>
+      </w:r>
+      <w:r>
+        <w:rPr>
+          <w:rFonts w:ascii="Monocraft" w:eastAsia="Times New Roman" w:hAnsi="Monocraft" w:cs="Times New Roman"/>
+          <w:color w:val="9CDCFE"/>
+          <w:kern w:val="0"/>
+          <w:sz w:val="30"/>
+          <w:szCs w:val="30"/>
+          <w:lang w:val="en-US" w:eastAsia="pt-BR"/>
+          <w14:ligatures w14:val="none"/>
+        </w:rPr>
+        <w:t>s</w:t>
+      </w:r>
+      <w:r>
+        <w:rPr>
+          <w:rFonts w:ascii="Monocraft" w:eastAsia="Times New Roman" w:hAnsi="Monocraft" w:cs="Times New Roman"/>
+          <w:color w:val="D4D4D4"/>
+          <w:kern w:val="0"/>
+          <w:sz w:val="30"/>
+          <w:szCs w:val="30"/>
+          <w:lang w:val="en-US" w:eastAsia="pt-BR"/>
+          <w14:ligatures w14:val="none"/>
+        </w:rPr>
+        <w:t>[</w:t>
+      </w:r>
+      <w:r>
+        <w:rPr>
+          <w:rFonts w:ascii="Monocraft" w:eastAsia="Times New Roman" w:hAnsi="Monocraft" w:cs="Times New Roman"/>
+          <w:color w:val="B5CEA8"/>
+          <w:kern w:val="0"/>
+          <w:sz w:val="30"/>
+          <w:szCs w:val="30"/>
+          <w:lang w:val="en-US" w:eastAsia="pt-BR"/>
+          <w14:ligatures w14:val="none"/>
+        </w:rPr>
+        <w:t>256</w:t>
+      </w:r>
+      <w:r>
+        <w:rPr>
+          <w:rFonts w:ascii="Monocraft" w:eastAsia="Times New Roman" w:hAnsi="Monocraft" w:cs="Times New Roman"/>
+          <w:color w:val="D4D4D4"/>
+          <w:kern w:val="0"/>
+          <w:sz w:val="30"/>
+          <w:szCs w:val="30"/>
+          <w:lang w:val="en-US" w:eastAsia="pt-BR"/>
+          <w14:ligatures w14:val="none"/>
+        </w:rPr>
+        <w:t>];</w:t>
+      </w:r>
+    </w:p>
+    <w:p>
+      <w:pPr>
+        <w:shd w:val="clear" w:color="auto" w:fill="1E1E1E"/>
+        <w:spacing w:after="0" w:line="405" w:lineRule="atLeast"/>
+        <w:rPr>
+          <w:rFonts w:ascii="Monocraft" w:eastAsia="Times New Roman" w:hAnsi="Monocraft" w:cs="Times New Roman"/>
+          <w:color w:val="D4D4D4"/>
+          <w:kern w:val="0"/>
+          <w:sz w:val="30"/>
+          <w:szCs w:val="30"/>
+          <w:lang w:val="en-US" w:eastAsia="pt-BR"/>
+          <w14:ligatures w14:val="none"/>
+        </w:rPr>
+      </w:pPr>
+      <w:r>
+        <w:rPr>
+          <w:rFonts w:ascii="Monocraft" w:eastAsia="Times New Roman" w:hAnsi="Monocraft" w:cs="Times New Roman"/>
+          <w:color w:val="D4D4D4"/>
+          <w:kern w:val="0"/>
+          <w:sz w:val="30"/>
+          <w:szCs w:val="30"/>
+          <w:lang w:val="en-US" w:eastAsia="pt-BR"/>
+          <w14:ligatures w14:val="none"/>
+        </w:rPr>
+        <w:t>   </w:t>
       </w:r>
       <w:r>
         <w:rPr>
@@ -4217,96 +4391,19 @@
           <w:kern w:val="0"/>
           <w:sz w:val="30"/>
           <w:szCs w:val="30"/>
-          <w:lang w:eastAsia="pt-BR"/>
-          <w14:ligatures w14:val="none"/>
-        </w:rPr>
-        <w:t>char</w:t>
-      </w:r>
-      <w:r>
-        <w:rPr>
-          <w:rFonts w:ascii="Monocraft" w:eastAsia="Times New Roman" w:hAnsi="Monocraft" w:cs="Times New Roman"/>
-          <w:color w:val="D4D4D4"/>
-          <w:kern w:val="0"/>
-          <w:sz w:val="30"/>
-          <w:szCs w:val="30"/>
-          <w:lang w:eastAsia="pt-BR"/>
-          <w14:ligatures w14:val="none"/>
-        </w:rPr>
-        <w:t xml:space="preserve"> *</w:t>
-      </w:r>
-      <w:r>
-        <w:rPr>
-          <w:rFonts w:ascii="Monocraft" w:eastAsia="Times New Roman" w:hAnsi="Monocraft" w:cs="Times New Roman"/>
-          <w:color w:val="9CDCFE"/>
-          <w:kern w:val="0"/>
-          <w:sz w:val="30"/>
-          <w:szCs w:val="30"/>
-          <w:lang w:eastAsia="pt-BR"/>
-          <w14:ligatures w14:val="none"/>
-        </w:rPr>
-        <w:t>e</w:t>
-      </w:r>
-      <w:r>
-        <w:rPr>
-          <w:rFonts w:ascii="Monocraft" w:eastAsia="Times New Roman" w:hAnsi="Monocraft" w:cs="Times New Roman"/>
-          <w:color w:val="D4D4D4"/>
-          <w:kern w:val="0"/>
-          <w:sz w:val="30"/>
-          <w:szCs w:val="30"/>
-          <w:lang w:eastAsia="pt-BR"/>
-          <w14:ligatures w14:val="none"/>
-        </w:rPr>
-        <w:t>) {</w:t>
-      </w:r>
-    </w:p>
-    <w:p>
-      <w:pPr>
-        <w:shd w:val="clear" w:color="auto" w:fill="1E1E1E"/>
-        <w:spacing w:after="0" w:line="405" w:lineRule="atLeast"/>
-        <w:rPr>
-          <w:rFonts w:ascii="Monocraft" w:eastAsia="Times New Roman" w:hAnsi="Monocraft" w:cs="Times New Roman"/>
-          <w:color w:val="D4D4D4"/>
-          <w:kern w:val="0"/>
-          <w:sz w:val="30"/>
-          <w:szCs w:val="30"/>
-          <w:lang w:eastAsia="pt-BR"/>
-          <w14:ligatures w14:val="none"/>
-        </w:rPr>
-      </w:pPr>
-      <w:r>
-        <w:rPr>
-          <w:rFonts w:ascii="Monocraft" w:eastAsia="Times New Roman" w:hAnsi="Monocraft" w:cs="Times New Roman"/>
-          <w:color w:val="D4D4D4"/>
-          <w:kern w:val="0"/>
-          <w:sz w:val="30"/>
-          <w:szCs w:val="30"/>
-          <w:lang w:eastAsia="pt-BR"/>
-          <w14:ligatures w14:val="none"/>
-        </w:rPr>
-        <w:t>   </w:t>
-      </w:r>
-      <w:proofErr w:type="spellStart"/>
-      <w:r>
-        <w:rPr>
-          <w:rFonts w:ascii="Monocraft" w:eastAsia="Times New Roman" w:hAnsi="Monocraft" w:cs="Times New Roman"/>
-          <w:color w:val="569CD6"/>
-          <w:kern w:val="0"/>
-          <w:sz w:val="30"/>
-          <w:szCs w:val="30"/>
-          <w:lang w:eastAsia="pt-BR"/>
-          <w14:ligatures w14:val="none"/>
-        </w:rPr>
-        <w:t>static</w:t>
-      </w:r>
-      <w:proofErr w:type="spellEnd"/>
-      <w:r>
-        <w:rPr>
-          <w:rFonts w:ascii="Monocraft" w:eastAsia="Times New Roman" w:hAnsi="Monocraft" w:cs="Times New Roman"/>
-          <w:color w:val="D4D4D4"/>
-          <w:kern w:val="0"/>
-          <w:sz w:val="30"/>
-          <w:szCs w:val="30"/>
-          <w:lang w:eastAsia="pt-BR"/>
+          <w:lang w:val="en-US" w:eastAsia="pt-BR"/>
+          <w14:ligatures w14:val="none"/>
+        </w:rPr>
+        <w:t>int</w:t>
+      </w:r>
+      <w:r>
+        <w:rPr>
+          <w:rFonts w:ascii="Monocraft" w:eastAsia="Times New Roman" w:hAnsi="Monocraft" w:cs="Times New Roman"/>
+          <w:color w:val="D4D4D4"/>
+          <w:kern w:val="0"/>
+          <w:sz w:val="30"/>
+          <w:szCs w:val="30"/>
+          <w:lang w:val="en-US" w:eastAsia="pt-BR"/>
           <w14:ligatures w14:val="none"/>
         </w:rPr>
         <w:t xml:space="preserve"> </w:t>
@@ -4314,50 +4411,26 @@
       <w:r>
         <w:rPr>
           <w:rFonts w:ascii="Monocraft" w:eastAsia="Times New Roman" w:hAnsi="Monocraft" w:cs="Times New Roman"/>
-          <w:color w:val="569CD6"/>
-          <w:kern w:val="0"/>
-          <w:sz w:val="30"/>
-          <w:szCs w:val="30"/>
-          <w:lang w:eastAsia="pt-BR"/>
-          <w14:ligatures w14:val="none"/>
-        </w:rPr>
-        <w:t>char</w:t>
-      </w:r>
-      <w:r>
-        <w:rPr>
-          <w:rFonts w:ascii="Monocraft" w:eastAsia="Times New Roman" w:hAnsi="Monocraft" w:cs="Times New Roman"/>
-          <w:color w:val="D4D4D4"/>
-          <w:kern w:val="0"/>
-          <w:sz w:val="30"/>
-          <w:szCs w:val="30"/>
-          <w:lang w:eastAsia="pt-BR"/>
-          <w14:ligatures w14:val="none"/>
-        </w:rPr>
-        <w:t xml:space="preserve"> </w:t>
-      </w:r>
-      <w:r>
-        <w:rPr>
-          <w:rFonts w:ascii="Monocraft" w:eastAsia="Times New Roman" w:hAnsi="Monocraft" w:cs="Times New Roman"/>
-          <w:color w:val="9CDCFE"/>
-          <w:kern w:val="0"/>
-          <w:sz w:val="30"/>
-          <w:szCs w:val="30"/>
-          <w:lang w:eastAsia="pt-BR"/>
-          <w14:ligatures w14:val="none"/>
-        </w:rPr>
-        <w:t>s</w:t>
-      </w:r>
-      <w:r>
-        <w:rPr>
-          <w:rFonts w:ascii="Monocraft" w:eastAsia="Times New Roman" w:hAnsi="Monocraft" w:cs="Times New Roman"/>
-          <w:color w:val="D4D4D4"/>
-          <w:kern w:val="0"/>
-          <w:sz w:val="30"/>
-          <w:szCs w:val="30"/>
-          <w:lang w:eastAsia="pt-BR"/>
-          <w14:ligatures w14:val="none"/>
-        </w:rPr>
-        <w:t>[</w:t>
+          <w:color w:val="9CDCFE"/>
+          <w:kern w:val="0"/>
+          <w:sz w:val="30"/>
+          <w:szCs w:val="30"/>
+          <w:lang w:val="en-US" w:eastAsia="pt-BR"/>
+          <w14:ligatures w14:val="none"/>
+        </w:rPr>
+        <w:t>j</w:t>
+      </w:r>
+      <w:r>
+        <w:rPr>
+          <w:rFonts w:ascii="Monocraft" w:eastAsia="Times New Roman" w:hAnsi="Monocraft" w:cs="Times New Roman"/>
+          <w:color w:val="D4D4D4"/>
+          <w:kern w:val="0"/>
+          <w:sz w:val="30"/>
+          <w:szCs w:val="30"/>
+          <w:lang w:val="en-US" w:eastAsia="pt-BR"/>
+          <w14:ligatures w14:val="none"/>
+        </w:rPr>
+        <w:t xml:space="preserve"> = </w:t>
       </w:r>
       <w:r>
         <w:rPr>
@@ -4366,108 +4439,7 @@
           <w:kern w:val="0"/>
           <w:sz w:val="30"/>
           <w:szCs w:val="30"/>
-          <w:lang w:eastAsia="pt-BR"/>
-          <w14:ligatures w14:val="none"/>
-        </w:rPr>
-        <w:t>256</w:t>
-      </w:r>
-      <w:r>
-        <w:rPr>
-          <w:rFonts w:ascii="Monocraft" w:eastAsia="Times New Roman" w:hAnsi="Monocraft" w:cs="Times New Roman"/>
-          <w:color w:val="D4D4D4"/>
-          <w:kern w:val="0"/>
-          <w:sz w:val="30"/>
-          <w:szCs w:val="30"/>
-          <w:lang w:eastAsia="pt-BR"/>
-          <w14:ligatures w14:val="none"/>
-        </w:rPr>
-        <w:t>];</w:t>
-      </w:r>
-    </w:p>
-    <w:p>
-      <w:pPr>
-        <w:shd w:val="clear" w:color="auto" w:fill="1E1E1E"/>
-        <w:spacing w:after="0" w:line="405" w:lineRule="atLeast"/>
-        <w:rPr>
-          <w:rFonts w:ascii="Monocraft" w:eastAsia="Times New Roman" w:hAnsi="Monocraft" w:cs="Times New Roman"/>
-          <w:color w:val="D4D4D4"/>
-          <w:kern w:val="0"/>
-          <w:sz w:val="30"/>
-          <w:szCs w:val="30"/>
-          <w:lang w:eastAsia="pt-BR"/>
-          <w14:ligatures w14:val="none"/>
-        </w:rPr>
-      </w:pPr>
-      <w:r>
-        <w:rPr>
-          <w:rFonts w:ascii="Monocraft" w:eastAsia="Times New Roman" w:hAnsi="Monocraft" w:cs="Times New Roman"/>
-          <w:color w:val="D4D4D4"/>
-          <w:kern w:val="0"/>
-          <w:sz w:val="30"/>
-          <w:szCs w:val="30"/>
-          <w:lang w:eastAsia="pt-BR"/>
-          <w14:ligatures w14:val="none"/>
-        </w:rPr>
-        <w:t>   </w:t>
-      </w:r>
-      <w:proofErr w:type="spellStart"/>
-      <w:r>
-        <w:rPr>
-          <w:rFonts w:ascii="Monocraft" w:eastAsia="Times New Roman" w:hAnsi="Monocraft" w:cs="Times New Roman"/>
-          <w:color w:val="569CD6"/>
-          <w:kern w:val="0"/>
-          <w:sz w:val="30"/>
-          <w:szCs w:val="30"/>
-          <w:lang w:eastAsia="pt-BR"/>
-          <w14:ligatures w14:val="none"/>
-        </w:rPr>
-        <w:t>int</w:t>
-      </w:r>
-      <w:proofErr w:type="spellEnd"/>
-      <w:r>
-        <w:rPr>
-          <w:rFonts w:ascii="Monocraft" w:eastAsia="Times New Roman" w:hAnsi="Monocraft" w:cs="Times New Roman"/>
-          <w:color w:val="D4D4D4"/>
-          <w:kern w:val="0"/>
-          <w:sz w:val="30"/>
-          <w:szCs w:val="30"/>
-          <w:lang w:eastAsia="pt-BR"/>
-          <w14:ligatures w14:val="none"/>
-        </w:rPr>
-        <w:t xml:space="preserve"> </w:t>
-      </w:r>
-      <w:r>
-        <w:rPr>
-          <w:rFonts w:ascii="Monocraft" w:eastAsia="Times New Roman" w:hAnsi="Monocraft" w:cs="Times New Roman"/>
-          <w:color w:val="9CDCFE"/>
-          <w:kern w:val="0"/>
-          <w:sz w:val="30"/>
-          <w:szCs w:val="30"/>
-          <w:lang w:eastAsia="pt-BR"/>
-          <w14:ligatures w14:val="none"/>
-        </w:rPr>
-        <w:t>j</w:t>
-      </w:r>
-      <w:r>
-        <w:rPr>
-          <w:rFonts w:ascii="Monocraft" w:eastAsia="Times New Roman" w:hAnsi="Monocraft" w:cs="Times New Roman"/>
-          <w:color w:val="D4D4D4"/>
-          <w:kern w:val="0"/>
-          <w:sz w:val="30"/>
-          <w:szCs w:val="30"/>
-          <w:lang w:eastAsia="pt-BR"/>
-          <w14:ligatures w14:val="none"/>
-        </w:rPr>
-        <w:t xml:space="preserve"> = </w:t>
-      </w:r>
-      <w:r>
-        <w:rPr>
-          <w:rFonts w:ascii="Monocraft" w:eastAsia="Times New Roman" w:hAnsi="Monocraft" w:cs="Times New Roman"/>
-          <w:color w:val="B5CEA8"/>
-          <w:kern w:val="0"/>
-          <w:sz w:val="30"/>
-          <w:szCs w:val="30"/>
-          <w:lang w:eastAsia="pt-BR"/>
+          <w:lang w:val="en-US" w:eastAsia="pt-BR"/>
           <w14:ligatures w14:val="none"/>
         </w:rPr>
         <w:t>0</w:t>
@@ -4479,7 +4451,7 @@
           <w:kern w:val="0"/>
           <w:sz w:val="30"/>
           <w:szCs w:val="30"/>
-          <w:lang w:eastAsia="pt-BR"/>
+          <w:lang w:val="en-US" w:eastAsia="pt-BR"/>
           <w14:ligatures w14:val="none"/>
         </w:rPr>
         <w:t>;</w:t>
@@ -4506,7 +4478,7 @@
           <w:kern w:val="0"/>
           <w:sz w:val="30"/>
           <w:szCs w:val="30"/>
-          <w:lang w:eastAsia="pt-BR"/>
+          <w:lang w:val="en-US" w:eastAsia="pt-BR"/>
           <w14:ligatures w14:val="none"/>
         </w:rPr>
         <w:t>   </w:t>
@@ -26439,10 +26411,10 @@
     <w:p>
       <w:r>
         <w:drawing>
-          <wp:inline distT="0" distB="0" distL="0" distR="0" wp14:anchorId="67860EB6" wp14:editId="1CEF3895">
-            <wp:extent cx="1409897" cy="342948"/>
-            <wp:effectExtent l="0" t="0" r="0" b="0"/>
-            <wp:docPr id="1764129969" name="Imagem 1"/>
+          <wp:inline distT="0" distB="0" distL="0" distR="0" wp14:anchorId="5307BD7E" wp14:editId="6AFD661C">
+            <wp:extent cx="1552792" cy="495369"/>
+            <wp:effectExtent l="0" t="0" r="9525" b="0"/>
+            <wp:docPr id="686082901" name="Imagem 1"/>
             <wp:cNvGraphicFramePr>
               <a:graphicFrameLocks xmlns:a="http://schemas.openxmlformats.org/drawingml/2006/main" noChangeAspect="1"/>
             </wp:cNvGraphicFramePr>
@@ -26450,7 +26422,7 @@
               <a:graphicData uri="http://schemas.openxmlformats.org/drawingml/2006/picture">
                 <pic:pic xmlns:pic="http://schemas.openxmlformats.org/drawingml/2006/picture">
                   <pic:nvPicPr>
-                    <pic:cNvPr id="1764129969" name=""/>
+                    <pic:cNvPr id="686082901" name=""/>
                     <pic:cNvPicPr/>
                   </pic:nvPicPr>
                   <pic:blipFill>
@@ -26462,7 +26434,7 @@
                   <pic:spPr>
                     <a:xfrm>
                       <a:off x="0" y="0"/>
-                      <a:ext cx="1409897" cy="342948"/>
+                      <a:ext cx="1552792" cy="495369"/>
                     </a:xfrm>
                     <a:prstGeom prst="rect">
                       <a:avLst/>
@@ -33442,18 +33414,18 @@
           <w:kern w:val="0"/>
           <w:sz w:val="30"/>
           <w:szCs w:val="30"/>
-          <w:lang w:val="en-US" w:eastAsia="pt-BR"/>
-          <w14:ligatures w14:val="none"/>
-        </w:rPr>
-      </w:pPr>
-      <w:r>
-        <w:rPr>
-          <w:rFonts w:ascii="Monocraft" w:eastAsia="Times New Roman" w:hAnsi="Monocraft" w:cs="Times New Roman"/>
-          <w:color w:val="D4D4D4"/>
-          <w:kern w:val="0"/>
-          <w:sz w:val="30"/>
-          <w:szCs w:val="30"/>
-          <w:lang w:val="en-US" w:eastAsia="pt-BR"/>
+          <w:lang w:eastAsia="pt-BR"/>
+          <w14:ligatures w14:val="none"/>
+        </w:rPr>
+      </w:pPr>
+      <w:r>
+        <w:rPr>
+          <w:rFonts w:ascii="Monocraft" w:eastAsia="Times New Roman" w:hAnsi="Monocraft" w:cs="Times New Roman"/>
+          <w:color w:val="D4D4D4"/>
+          <w:kern w:val="0"/>
+          <w:sz w:val="30"/>
+          <w:szCs w:val="30"/>
+          <w:lang w:eastAsia="pt-BR"/>
           <w14:ligatures w14:val="none"/>
         </w:rPr>
         <w:t>{</w:t>
@@ -33480,7 +33452,7 @@
           <w:kern w:val="0"/>
           <w:sz w:val="30"/>
           <w:szCs w:val="30"/>
-          <w:lang w:val="en-US" w:eastAsia="pt-BR"/>
+          <w:lang w:eastAsia="pt-BR"/>
           <w14:ligatures w14:val="none"/>
         </w:rPr>
         <w:t>   </w:t>
@@ -35709,7 +35681,7 @@
           <w:kern w:val="0"/>
           <w:sz w:val="30"/>
           <w:szCs w:val="30"/>
-          <w:lang w:val="en-US" w:eastAsia="pt-BR"/>
+          <w:lang w:eastAsia="pt-BR"/>
           <w14:ligatures w14:val="none"/>
         </w:rPr>
       </w:pPr>
@@ -35732,7 +35704,7 @@
           <w:kern w:val="0"/>
           <w:sz w:val="30"/>
           <w:szCs w:val="30"/>
-          <w:lang w:val="en-US" w:eastAsia="pt-BR"/>
+          <w:lang w:eastAsia="pt-BR"/>
           <w14:ligatures w14:val="none"/>
         </w:rPr>
         <w:t>{</w:t>
@@ -35748,18 +35720,18 @@
           <w:kern w:val="0"/>
           <w:sz w:val="30"/>
           <w:szCs w:val="30"/>
-          <w:lang w:val="en-US" w:eastAsia="pt-BR"/>
-          <w14:ligatures w14:val="none"/>
-        </w:rPr>
-      </w:pPr>
-      <w:r>
-        <w:rPr>
-          <w:rFonts w:ascii="Monocraft" w:eastAsia="Times New Roman" w:hAnsi="Monocraft" w:cs="Times New Roman"/>
-          <w:color w:val="D4D4D4"/>
-          <w:kern w:val="0"/>
-          <w:sz w:val="30"/>
-          <w:szCs w:val="30"/>
-          <w:lang w:val="en-US" w:eastAsia="pt-BR"/>
+          <w:lang w:eastAsia="pt-BR"/>
+          <w14:ligatures w14:val="none"/>
+        </w:rPr>
+      </w:pPr>
+      <w:r>
+        <w:rPr>
+          <w:rFonts w:ascii="Monocraft" w:eastAsia="Times New Roman" w:hAnsi="Monocraft" w:cs="Times New Roman"/>
+          <w:color w:val="D4D4D4"/>
+          <w:kern w:val="0"/>
+          <w:sz w:val="30"/>
+          <w:szCs w:val="30"/>
+          <w:lang w:eastAsia="pt-BR"/>
           <w14:ligatures w14:val="none"/>
         </w:rPr>
         <w:t>         </w:t>
@@ -35771,7 +35743,7 @@
           <w:kern w:val="0"/>
           <w:sz w:val="30"/>
           <w:szCs w:val="30"/>
-          <w:lang w:val="en-US" w:eastAsia="pt-BR"/>
+          <w:lang w:eastAsia="pt-BR"/>
           <w14:ligatures w14:val="none"/>
         </w:rPr>
         <w:t>case</w:t>
@@ -35783,7 +35755,7 @@
           <w:kern w:val="0"/>
           <w:sz w:val="30"/>
           <w:szCs w:val="30"/>
-          <w:lang w:val="en-US" w:eastAsia="pt-BR"/>
+          <w:lang w:eastAsia="pt-BR"/>
           <w14:ligatures w14:val="none"/>
         </w:rPr>
         <w:t xml:space="preserve"> </w:t>
@@ -35795,7 +35767,7 @@
           <w:kern w:val="0"/>
           <w:sz w:val="30"/>
           <w:szCs w:val="30"/>
-          <w:lang w:val="en-US" w:eastAsia="pt-BR"/>
+          <w:lang w:eastAsia="pt-BR"/>
           <w14:ligatures w14:val="none"/>
         </w:rPr>
         <w:t>'+'</w:t>
@@ -35807,7 +35779,7 @@
           <w:kern w:val="0"/>
           <w:sz w:val="30"/>
           <w:szCs w:val="30"/>
-          <w:lang w:val="en-US" w:eastAsia="pt-BR"/>
+          <w:lang w:eastAsia="pt-BR"/>
           <w14:ligatures w14:val="none"/>
         </w:rPr>
         <w:t>:</w:t>
@@ -35823,18 +35795,18 @@
           <w:kern w:val="0"/>
           <w:sz w:val="30"/>
           <w:szCs w:val="30"/>
-          <w:lang w:val="en-US" w:eastAsia="pt-BR"/>
-          <w14:ligatures w14:val="none"/>
-        </w:rPr>
-      </w:pPr>
-      <w:r>
-        <w:rPr>
-          <w:rFonts w:ascii="Monocraft" w:eastAsia="Times New Roman" w:hAnsi="Monocraft" w:cs="Times New Roman"/>
-          <w:color w:val="D4D4D4"/>
-          <w:kern w:val="0"/>
-          <w:sz w:val="30"/>
-          <w:szCs w:val="30"/>
-          <w:lang w:val="en-US" w:eastAsia="pt-BR"/>
+          <w:lang w:eastAsia="pt-BR"/>
+          <w14:ligatures w14:val="none"/>
+        </w:rPr>
+      </w:pPr>
+      <w:r>
+        <w:rPr>
+          <w:rFonts w:ascii="Monocraft" w:eastAsia="Times New Roman" w:hAnsi="Monocraft" w:cs="Times New Roman"/>
+          <w:color w:val="D4D4D4"/>
+          <w:kern w:val="0"/>
+          <w:sz w:val="30"/>
+          <w:szCs w:val="30"/>
+          <w:lang w:eastAsia="pt-BR"/>
           <w14:ligatures w14:val="none"/>
         </w:rPr>
         <w:t xml:space="preserve">            </w:t>
@@ -35846,7 +35818,7 @@
           <w:kern w:val="0"/>
           <w:sz w:val="30"/>
           <w:szCs w:val="30"/>
-          <w:lang w:val="en-US" w:eastAsia="pt-BR"/>
+          <w:lang w:eastAsia="pt-BR"/>
           <w14:ligatures w14:val="none"/>
         </w:rPr>
         <w:t>c</w:t>
@@ -35858,7 +35830,7 @@
           <w:kern w:val="0"/>
           <w:sz w:val="30"/>
           <w:szCs w:val="30"/>
-          <w:lang w:val="en-US" w:eastAsia="pt-BR"/>
+          <w:lang w:eastAsia="pt-BR"/>
           <w14:ligatures w14:val="none"/>
         </w:rPr>
         <w:t xml:space="preserve"> = </w:t>
@@ -35871,7 +35843,7 @@
           <w:kern w:val="0"/>
           <w:sz w:val="30"/>
           <w:szCs w:val="30"/>
-          <w:lang w:val="en-US" w:eastAsia="pt-BR"/>
+          <w:lang w:eastAsia="pt-BR"/>
           <w14:ligatures w14:val="none"/>
         </w:rPr>
         <w:t>y</w:t>
@@ -35883,7 +35855,7 @@
           <w:kern w:val="0"/>
           <w:sz w:val="30"/>
           <w:szCs w:val="30"/>
-          <w:lang w:val="en-US" w:eastAsia="pt-BR"/>
+          <w:lang w:eastAsia="pt-BR"/>
           <w14:ligatures w14:val="none"/>
         </w:rPr>
         <w:t>+</w:t>
@@ -35895,7 +35867,7 @@
           <w:kern w:val="0"/>
           <w:sz w:val="30"/>
           <w:szCs w:val="30"/>
-          <w:lang w:val="en-US" w:eastAsia="pt-BR"/>
+          <w:lang w:eastAsia="pt-BR"/>
           <w14:ligatures w14:val="none"/>
         </w:rPr>
         <w:t>x</w:t>
@@ -35908,7 +35880,7 @@
           <w:kern w:val="0"/>
           <w:sz w:val="30"/>
           <w:szCs w:val="30"/>
-          <w:lang w:val="en-US" w:eastAsia="pt-BR"/>
+          <w:lang w:eastAsia="pt-BR"/>
           <w14:ligatures w14:val="none"/>
         </w:rPr>
         <w:t>;</w:t>
@@ -35924,23 +35896,22 @@
           <w:kern w:val="0"/>
           <w:sz w:val="30"/>
           <w:szCs w:val="30"/>
-          <w:lang w:val="en-US" w:eastAsia="pt-BR"/>
-          <w14:ligatures w14:val="none"/>
-        </w:rPr>
-      </w:pPr>
-      <w:r>
-        <w:rPr>
-          <w:rFonts w:ascii="Monocraft" w:eastAsia="Times New Roman" w:hAnsi="Monocraft" w:cs="Times New Roman"/>
-          <w:color w:val="D4D4D4"/>
-          <w:kern w:val="0"/>
-          <w:sz w:val="30"/>
-          <w:szCs w:val="30"/>
-          <w:lang w:val="en-US" w:eastAsia="pt-BR"/>
+          <w:lang w:eastAsia="pt-BR"/>
+          <w14:ligatures w14:val="none"/>
+        </w:rPr>
+      </w:pPr>
+      <w:r>
+        <w:rPr>
+          <w:rFonts w:ascii="Monocraft" w:eastAsia="Times New Roman" w:hAnsi="Monocraft" w:cs="Times New Roman"/>
+          <w:color w:val="D4D4D4"/>
+          <w:kern w:val="0"/>
+          <w:sz w:val="30"/>
+          <w:szCs w:val="30"/>
+          <w:lang w:eastAsia="pt-BR"/>
           <w14:ligatures w14:val="none"/>
         </w:rPr>
         <w:t xml:space="preserve">            </w:t>
       </w:r>
-      <w:proofErr w:type="spellStart"/>
       <w:r>
         <w:rPr>
           <w:rFonts w:ascii="Monocraft" w:eastAsia="Times New Roman" w:hAnsi="Monocraft" w:cs="Times New Roman"/>
@@ -35948,20 +35919,19 @@
           <w:kern w:val="0"/>
           <w:sz w:val="30"/>
           <w:szCs w:val="30"/>
-          <w:lang w:val="en-US" w:eastAsia="pt-BR"/>
+          <w:lang w:eastAsia="pt-BR"/>
           <w14:ligatures w14:val="none"/>
         </w:rPr>
         <w:t>empilha</w:t>
       </w:r>
-      <w:proofErr w:type="spellEnd"/>
-      <w:r>
-        <w:rPr>
-          <w:rFonts w:ascii="Monocraft" w:eastAsia="Times New Roman" w:hAnsi="Monocraft" w:cs="Times New Roman"/>
-          <w:color w:val="D4D4D4"/>
-          <w:kern w:val="0"/>
-          <w:sz w:val="30"/>
-          <w:szCs w:val="30"/>
-          <w:lang w:val="en-US" w:eastAsia="pt-BR"/>
+      <w:r>
+        <w:rPr>
+          <w:rFonts w:ascii="Monocraft" w:eastAsia="Times New Roman" w:hAnsi="Monocraft" w:cs="Times New Roman"/>
+          <w:color w:val="D4D4D4"/>
+          <w:kern w:val="0"/>
+          <w:sz w:val="30"/>
+          <w:szCs w:val="30"/>
+          <w:lang w:eastAsia="pt-BR"/>
           <w14:ligatures w14:val="none"/>
         </w:rPr>
         <w:t>(</w:t>
@@ -35973,7 +35943,7 @@
           <w:kern w:val="0"/>
           <w:sz w:val="30"/>
           <w:szCs w:val="30"/>
-          <w:lang w:val="en-US" w:eastAsia="pt-BR"/>
+          <w:lang w:eastAsia="pt-BR"/>
           <w14:ligatures w14:val="none"/>
         </w:rPr>
         <w:t>c</w:t>
@@ -35985,7 +35955,7 @@
           <w:kern w:val="0"/>
           <w:sz w:val="30"/>
           <w:szCs w:val="30"/>
-          <w:lang w:val="en-US" w:eastAsia="pt-BR"/>
+          <w:lang w:eastAsia="pt-BR"/>
           <w14:ligatures w14:val="none"/>
         </w:rPr>
         <w:t>+</w:t>
@@ -35997,7 +35967,7 @@
           <w:kern w:val="0"/>
           <w:sz w:val="30"/>
           <w:szCs w:val="30"/>
-          <w:lang w:val="en-US" w:eastAsia="pt-BR"/>
+          <w:lang w:eastAsia="pt-BR"/>
           <w14:ligatures w14:val="none"/>
         </w:rPr>
         <w:t>'0'</w:t>
@@ -36009,7 +35979,7 @@
           <w:kern w:val="0"/>
           <w:sz w:val="30"/>
           <w:szCs w:val="30"/>
-          <w:lang w:val="en-US" w:eastAsia="pt-BR"/>
+          <w:lang w:eastAsia="pt-BR"/>
           <w14:ligatures w14:val="none"/>
         </w:rPr>
         <w:t xml:space="preserve">, </w:t>
@@ -36021,7 +35991,7 @@
           <w:kern w:val="0"/>
           <w:sz w:val="30"/>
           <w:szCs w:val="30"/>
-          <w:lang w:val="en-US" w:eastAsia="pt-BR"/>
+          <w:lang w:eastAsia="pt-BR"/>
           <w14:ligatures w14:val="none"/>
         </w:rPr>
         <w:t>R</w:t>
@@ -36033,7 +36003,7 @@
           <w:kern w:val="0"/>
           <w:sz w:val="30"/>
           <w:szCs w:val="30"/>
-          <w:lang w:val="en-US" w:eastAsia="pt-BR"/>
+          <w:lang w:eastAsia="pt-BR"/>
           <w14:ligatures w14:val="none"/>
         </w:rPr>
         <w:t>);</w:t>
@@ -36060,7 +36030,7 @@
           <w:kern w:val="0"/>
           <w:sz w:val="30"/>
           <w:szCs w:val="30"/>
-          <w:lang w:val="en-US" w:eastAsia="pt-BR"/>
+          <w:lang w:eastAsia="pt-BR"/>
           <w14:ligatures w14:val="none"/>
         </w:rPr>
         <w:t xml:space="preserve">            </w:t>
@@ -36274,7 +36244,7 @@
           <w:kern w:val="0"/>
           <w:sz w:val="30"/>
           <w:szCs w:val="30"/>
-          <w:lang w:val="en-US" w:eastAsia="pt-BR"/>
+          <w:lang w:eastAsia="pt-BR"/>
           <w14:ligatures w14:val="none"/>
         </w:rPr>
       </w:pPr>
@@ -36290,7 +36260,6 @@
         </w:rPr>
         <w:t xml:space="preserve">            </w:t>
       </w:r>
-      <w:proofErr w:type="spellStart"/>
       <w:r>
         <w:rPr>
           <w:rFonts w:ascii="Monocraft" w:eastAsia="Times New Roman" w:hAnsi="Monocraft" w:cs="Times New Roman"/>
@@ -36298,20 +36267,19 @@
           <w:kern w:val="0"/>
           <w:sz w:val="30"/>
           <w:szCs w:val="30"/>
-          <w:lang w:val="en-US" w:eastAsia="pt-BR"/>
+          <w:lang w:eastAsia="pt-BR"/>
           <w14:ligatures w14:val="none"/>
         </w:rPr>
         <w:t>empilha</w:t>
       </w:r>
-      <w:proofErr w:type="spellEnd"/>
-      <w:r>
-        <w:rPr>
-          <w:rFonts w:ascii="Monocraft" w:eastAsia="Times New Roman" w:hAnsi="Monocraft" w:cs="Times New Roman"/>
-          <w:color w:val="D4D4D4"/>
-          <w:kern w:val="0"/>
-          <w:sz w:val="30"/>
-          <w:szCs w:val="30"/>
-          <w:lang w:val="en-US" w:eastAsia="pt-BR"/>
+      <w:r>
+        <w:rPr>
+          <w:rFonts w:ascii="Monocraft" w:eastAsia="Times New Roman" w:hAnsi="Monocraft" w:cs="Times New Roman"/>
+          <w:color w:val="D4D4D4"/>
+          <w:kern w:val="0"/>
+          <w:sz w:val="30"/>
+          <w:szCs w:val="30"/>
+          <w:lang w:eastAsia="pt-BR"/>
           <w14:ligatures w14:val="none"/>
         </w:rPr>
         <w:t>(</w:t>
@@ -36323,7 +36291,7 @@
           <w:kern w:val="0"/>
           <w:sz w:val="30"/>
           <w:szCs w:val="30"/>
-          <w:lang w:val="en-US" w:eastAsia="pt-BR"/>
+          <w:lang w:eastAsia="pt-BR"/>
           <w14:ligatures w14:val="none"/>
         </w:rPr>
         <w:t>c</w:t>
@@ -36335,7 +36303,7 @@
           <w:kern w:val="0"/>
           <w:sz w:val="30"/>
           <w:szCs w:val="30"/>
-          <w:lang w:val="en-US" w:eastAsia="pt-BR"/>
+          <w:lang w:eastAsia="pt-BR"/>
           <w14:ligatures w14:val="none"/>
         </w:rPr>
         <w:t>+</w:t>
@@ -36347,7 +36315,7 @@
           <w:kern w:val="0"/>
           <w:sz w:val="30"/>
           <w:szCs w:val="30"/>
-          <w:lang w:val="en-US" w:eastAsia="pt-BR"/>
+          <w:lang w:eastAsia="pt-BR"/>
           <w14:ligatures w14:val="none"/>
         </w:rPr>
         <w:t>'0'</w:t>
@@ -36359,7 +36327,7 @@
           <w:kern w:val="0"/>
           <w:sz w:val="30"/>
           <w:szCs w:val="30"/>
-          <w:lang w:val="en-US" w:eastAsia="pt-BR"/>
+          <w:lang w:eastAsia="pt-BR"/>
           <w14:ligatures w14:val="none"/>
         </w:rPr>
         <w:t xml:space="preserve">, </w:t>
@@ -36371,7 +36339,7 @@
           <w:kern w:val="0"/>
           <w:sz w:val="30"/>
           <w:szCs w:val="30"/>
-          <w:lang w:val="en-US" w:eastAsia="pt-BR"/>
+          <w:lang w:eastAsia="pt-BR"/>
           <w14:ligatures w14:val="none"/>
         </w:rPr>
         <w:t>R</w:t>
@@ -36383,7 +36351,7 @@
           <w:kern w:val="0"/>
           <w:sz w:val="30"/>
           <w:szCs w:val="30"/>
-          <w:lang w:val="en-US" w:eastAsia="pt-BR"/>
+          <w:lang w:eastAsia="pt-BR"/>
           <w14:ligatures w14:val="none"/>
         </w:rPr>
         <w:t>);</w:t>
@@ -36399,18 +36367,18 @@
           <w:kern w:val="0"/>
           <w:sz w:val="30"/>
           <w:szCs w:val="30"/>
-          <w:lang w:val="en-US" w:eastAsia="pt-BR"/>
-          <w14:ligatures w14:val="none"/>
-        </w:rPr>
-      </w:pPr>
-      <w:r>
-        <w:rPr>
-          <w:rFonts w:ascii="Monocraft" w:eastAsia="Times New Roman" w:hAnsi="Monocraft" w:cs="Times New Roman"/>
-          <w:color w:val="D4D4D4"/>
-          <w:kern w:val="0"/>
-          <w:sz w:val="30"/>
-          <w:szCs w:val="30"/>
-          <w:lang w:val="en-US" w:eastAsia="pt-BR"/>
+          <w:lang w:eastAsia="pt-BR"/>
+          <w14:ligatures w14:val="none"/>
+        </w:rPr>
+      </w:pPr>
+      <w:r>
+        <w:rPr>
+          <w:rFonts w:ascii="Monocraft" w:eastAsia="Times New Roman" w:hAnsi="Monocraft" w:cs="Times New Roman"/>
+          <w:color w:val="D4D4D4"/>
+          <w:kern w:val="0"/>
+          <w:sz w:val="30"/>
+          <w:szCs w:val="30"/>
+          <w:lang w:eastAsia="pt-BR"/>
           <w14:ligatures w14:val="none"/>
         </w:rPr>
         <w:t xml:space="preserve">            </w:t>
@@ -36422,7 +36390,7 @@
           <w:kern w:val="0"/>
           <w:sz w:val="30"/>
           <w:szCs w:val="30"/>
-          <w:lang w:val="en-US" w:eastAsia="pt-BR"/>
+          <w:lang w:eastAsia="pt-BR"/>
           <w14:ligatures w14:val="none"/>
         </w:rPr>
         <w:t>break</w:t>
@@ -36434,7 +36402,7 @@
           <w:kern w:val="0"/>
           <w:sz w:val="30"/>
           <w:szCs w:val="30"/>
-          <w:lang w:val="en-US" w:eastAsia="pt-BR"/>
+          <w:lang w:eastAsia="pt-BR"/>
           <w14:ligatures w14:val="none"/>
         </w:rPr>
         <w:t>;</w:t>
@@ -36450,18 +36418,18 @@
           <w:kern w:val="0"/>
           <w:sz w:val="30"/>
           <w:szCs w:val="30"/>
-          <w:lang w:val="en-US" w:eastAsia="pt-BR"/>
-          <w14:ligatures w14:val="none"/>
-        </w:rPr>
-      </w:pPr>
-      <w:r>
-        <w:rPr>
-          <w:rFonts w:ascii="Monocraft" w:eastAsia="Times New Roman" w:hAnsi="Monocraft" w:cs="Times New Roman"/>
-          <w:color w:val="D4D4D4"/>
-          <w:kern w:val="0"/>
-          <w:sz w:val="30"/>
-          <w:szCs w:val="30"/>
-          <w:lang w:val="en-US" w:eastAsia="pt-BR"/>
+          <w:lang w:eastAsia="pt-BR"/>
+          <w14:ligatures w14:val="none"/>
+        </w:rPr>
+      </w:pPr>
+      <w:r>
+        <w:rPr>
+          <w:rFonts w:ascii="Monocraft" w:eastAsia="Times New Roman" w:hAnsi="Monocraft" w:cs="Times New Roman"/>
+          <w:color w:val="D4D4D4"/>
+          <w:kern w:val="0"/>
+          <w:sz w:val="30"/>
+          <w:szCs w:val="30"/>
+          <w:lang w:eastAsia="pt-BR"/>
           <w14:ligatures w14:val="none"/>
         </w:rPr>
         <w:t>         </w:t>
@@ -36473,7 +36441,7 @@
           <w:kern w:val="0"/>
           <w:sz w:val="30"/>
           <w:szCs w:val="30"/>
-          <w:lang w:val="en-US" w:eastAsia="pt-BR"/>
+          <w:lang w:eastAsia="pt-BR"/>
           <w14:ligatures w14:val="none"/>
         </w:rPr>
         <w:t>case</w:t>
@@ -36485,7 +36453,7 @@
           <w:kern w:val="0"/>
           <w:sz w:val="30"/>
           <w:szCs w:val="30"/>
-          <w:lang w:val="en-US" w:eastAsia="pt-BR"/>
+          <w:lang w:eastAsia="pt-BR"/>
           <w14:ligatures w14:val="none"/>
         </w:rPr>
         <w:t xml:space="preserve"> </w:t>
@@ -36497,7 +36465,7 @@
           <w:kern w:val="0"/>
           <w:sz w:val="30"/>
           <w:szCs w:val="30"/>
-          <w:lang w:val="en-US" w:eastAsia="pt-BR"/>
+          <w:lang w:eastAsia="pt-BR"/>
           <w14:ligatures w14:val="none"/>
         </w:rPr>
         <w:t>'*'</w:t>
@@ -36509,7 +36477,7 @@
           <w:kern w:val="0"/>
           <w:sz w:val="30"/>
           <w:szCs w:val="30"/>
-          <w:lang w:val="en-US" w:eastAsia="pt-BR"/>
+          <w:lang w:eastAsia="pt-BR"/>
           <w14:ligatures w14:val="none"/>
         </w:rPr>
         <w:t>:</w:t>
@@ -36525,18 +36493,18 @@
           <w:kern w:val="0"/>
           <w:sz w:val="30"/>
           <w:szCs w:val="30"/>
-          <w:lang w:val="en-US" w:eastAsia="pt-BR"/>
-          <w14:ligatures w14:val="none"/>
-        </w:rPr>
-      </w:pPr>
-      <w:r>
-        <w:rPr>
-          <w:rFonts w:ascii="Monocraft" w:eastAsia="Times New Roman" w:hAnsi="Monocraft" w:cs="Times New Roman"/>
-          <w:color w:val="D4D4D4"/>
-          <w:kern w:val="0"/>
-          <w:sz w:val="30"/>
-          <w:szCs w:val="30"/>
-          <w:lang w:val="en-US" w:eastAsia="pt-BR"/>
+          <w:lang w:eastAsia="pt-BR"/>
+          <w14:ligatures w14:val="none"/>
+        </w:rPr>
+      </w:pPr>
+      <w:r>
+        <w:rPr>
+          <w:rFonts w:ascii="Monocraft" w:eastAsia="Times New Roman" w:hAnsi="Monocraft" w:cs="Times New Roman"/>
+          <w:color w:val="D4D4D4"/>
+          <w:kern w:val="0"/>
+          <w:sz w:val="30"/>
+          <w:szCs w:val="30"/>
+          <w:lang w:eastAsia="pt-BR"/>
           <w14:ligatures w14:val="none"/>
         </w:rPr>
         <w:t xml:space="preserve">            </w:t>
@@ -36548,7 +36516,7 @@
           <w:kern w:val="0"/>
           <w:sz w:val="30"/>
           <w:szCs w:val="30"/>
-          <w:lang w:val="en-US" w:eastAsia="pt-BR"/>
+          <w:lang w:eastAsia="pt-BR"/>
           <w14:ligatures w14:val="none"/>
         </w:rPr>
         <w:t>c</w:t>
@@ -36560,7 +36528,7 @@
           <w:kern w:val="0"/>
           <w:sz w:val="30"/>
           <w:szCs w:val="30"/>
-          <w:lang w:val="en-US" w:eastAsia="pt-BR"/>
+          <w:lang w:eastAsia="pt-BR"/>
           <w14:ligatures w14:val="none"/>
         </w:rPr>
         <w:t xml:space="preserve"> = </w:t>
@@ -36572,7 +36540,7 @@
           <w:kern w:val="0"/>
           <w:sz w:val="30"/>
           <w:szCs w:val="30"/>
-          <w:lang w:val="en-US" w:eastAsia="pt-BR"/>
+          <w:lang w:eastAsia="pt-BR"/>
           <w14:ligatures w14:val="none"/>
         </w:rPr>
         <w:t>y</w:t>
@@ -36584,7 +36552,7 @@
           <w:kern w:val="0"/>
           <w:sz w:val="30"/>
           <w:szCs w:val="30"/>
-          <w:lang w:val="en-US" w:eastAsia="pt-BR"/>
+          <w:lang w:eastAsia="pt-BR"/>
           <w14:ligatures w14:val="none"/>
         </w:rPr>
         <w:t>*</w:t>
@@ -36596,7 +36564,7 @@
           <w:kern w:val="0"/>
           <w:sz w:val="30"/>
           <w:szCs w:val="30"/>
-          <w:lang w:val="en-US" w:eastAsia="pt-BR"/>
+          <w:lang w:eastAsia="pt-BR"/>
           <w14:ligatures w14:val="none"/>
         </w:rPr>
         <w:t>x</w:t>
@@ -36608,7 +36576,7 @@
           <w:kern w:val="0"/>
           <w:sz w:val="30"/>
           <w:szCs w:val="30"/>
-          <w:lang w:val="en-US" w:eastAsia="pt-BR"/>
+          <w:lang w:eastAsia="pt-BR"/>
           <w14:ligatures w14:val="none"/>
         </w:rPr>
         <w:t>;</w:t>
@@ -36624,23 +36592,22 @@
           <w:kern w:val="0"/>
           <w:sz w:val="30"/>
           <w:szCs w:val="30"/>
-          <w:lang w:val="en-US" w:eastAsia="pt-BR"/>
-          <w14:ligatures w14:val="none"/>
-        </w:rPr>
-      </w:pPr>
-      <w:r>
-        <w:rPr>
-          <w:rFonts w:ascii="Monocraft" w:eastAsia="Times New Roman" w:hAnsi="Monocraft" w:cs="Times New Roman"/>
-          <w:color w:val="D4D4D4"/>
-          <w:kern w:val="0"/>
-          <w:sz w:val="30"/>
-          <w:szCs w:val="30"/>
-          <w:lang w:val="en-US" w:eastAsia="pt-BR"/>
+          <w:lang w:eastAsia="pt-BR"/>
+          <w14:ligatures w14:val="none"/>
+        </w:rPr>
+      </w:pPr>
+      <w:r>
+        <w:rPr>
+          <w:rFonts w:ascii="Monocraft" w:eastAsia="Times New Roman" w:hAnsi="Monocraft" w:cs="Times New Roman"/>
+          <w:color w:val="D4D4D4"/>
+          <w:kern w:val="0"/>
+          <w:sz w:val="30"/>
+          <w:szCs w:val="30"/>
+          <w:lang w:eastAsia="pt-BR"/>
           <w14:ligatures w14:val="none"/>
         </w:rPr>
         <w:t xml:space="preserve">            </w:t>
       </w:r>
-      <w:proofErr w:type="spellStart"/>
       <w:r>
         <w:rPr>
           <w:rFonts w:ascii="Monocraft" w:eastAsia="Times New Roman" w:hAnsi="Monocraft" w:cs="Times New Roman"/>
@@ -36648,20 +36615,19 @@
           <w:kern w:val="0"/>
           <w:sz w:val="30"/>
           <w:szCs w:val="30"/>
-          <w:lang w:val="en-US" w:eastAsia="pt-BR"/>
+          <w:lang w:eastAsia="pt-BR"/>
           <w14:ligatures w14:val="none"/>
         </w:rPr>
         <w:t>empilha</w:t>
       </w:r>
-      <w:proofErr w:type="spellEnd"/>
-      <w:r>
-        <w:rPr>
-          <w:rFonts w:ascii="Monocraft" w:eastAsia="Times New Roman" w:hAnsi="Monocraft" w:cs="Times New Roman"/>
-          <w:color w:val="D4D4D4"/>
-          <w:kern w:val="0"/>
-          <w:sz w:val="30"/>
-          <w:szCs w:val="30"/>
-          <w:lang w:val="en-US" w:eastAsia="pt-BR"/>
+      <w:r>
+        <w:rPr>
+          <w:rFonts w:ascii="Monocraft" w:eastAsia="Times New Roman" w:hAnsi="Monocraft" w:cs="Times New Roman"/>
+          <w:color w:val="D4D4D4"/>
+          <w:kern w:val="0"/>
+          <w:sz w:val="30"/>
+          <w:szCs w:val="30"/>
+          <w:lang w:eastAsia="pt-BR"/>
           <w14:ligatures w14:val="none"/>
         </w:rPr>
         <w:t>(</w:t>
@@ -36673,7 +36639,7 @@
           <w:kern w:val="0"/>
           <w:sz w:val="30"/>
           <w:szCs w:val="30"/>
-          <w:lang w:val="en-US" w:eastAsia="pt-BR"/>
+          <w:lang w:eastAsia="pt-BR"/>
           <w14:ligatures w14:val="none"/>
         </w:rPr>
         <w:t>c</w:t>
@@ -36685,7 +36651,7 @@
           <w:kern w:val="0"/>
           <w:sz w:val="30"/>
           <w:szCs w:val="30"/>
-          <w:lang w:val="en-US" w:eastAsia="pt-BR"/>
+          <w:lang w:eastAsia="pt-BR"/>
           <w14:ligatures w14:val="none"/>
         </w:rPr>
         <w:t>+</w:t>
@@ -36697,7 +36663,7 @@
           <w:kern w:val="0"/>
           <w:sz w:val="30"/>
           <w:szCs w:val="30"/>
-          <w:lang w:val="en-US" w:eastAsia="pt-BR"/>
+          <w:lang w:eastAsia="pt-BR"/>
           <w14:ligatures w14:val="none"/>
         </w:rPr>
         <w:t>'0'</w:t>
@@ -36709,7 +36675,7 @@
           <w:kern w:val="0"/>
           <w:sz w:val="30"/>
           <w:szCs w:val="30"/>
-          <w:lang w:val="en-US" w:eastAsia="pt-BR"/>
+          <w:lang w:eastAsia="pt-BR"/>
           <w14:ligatures w14:val="none"/>
         </w:rPr>
         <w:t xml:space="preserve">, </w:t>
@@ -36721,7 +36687,7 @@
           <w:kern w:val="0"/>
           <w:sz w:val="30"/>
           <w:szCs w:val="30"/>
-          <w:lang w:val="en-US" w:eastAsia="pt-BR"/>
+          <w:lang w:eastAsia="pt-BR"/>
           <w14:ligatures w14:val="none"/>
         </w:rPr>
         <w:t>R</w:t>
@@ -36733,7 +36699,7 @@
           <w:kern w:val="0"/>
           <w:sz w:val="30"/>
           <w:szCs w:val="30"/>
-          <w:lang w:val="en-US" w:eastAsia="pt-BR"/>
+          <w:lang w:eastAsia="pt-BR"/>
           <w14:ligatures w14:val="none"/>
         </w:rPr>
         <w:t>);</w:t>
@@ -36760,7 +36726,7 @@
           <w:kern w:val="0"/>
           <w:sz w:val="30"/>
           <w:szCs w:val="30"/>
-          <w:lang w:val="en-US" w:eastAsia="pt-BR"/>
+          <w:lang w:eastAsia="pt-BR"/>
           <w14:ligatures w14:val="none"/>
         </w:rPr>
         <w:t xml:space="preserve">            </w:t>
@@ -36974,7 +36940,7 @@
           <w:kern w:val="0"/>
           <w:sz w:val="30"/>
           <w:szCs w:val="30"/>
-          <w:lang w:val="en-US" w:eastAsia="pt-BR"/>
+          <w:lang w:eastAsia="pt-BR"/>
           <w14:ligatures w14:val="none"/>
         </w:rPr>
       </w:pPr>
@@ -36990,7 +36956,6 @@
         </w:rPr>
         <w:t xml:space="preserve">            </w:t>
       </w:r>
-      <w:proofErr w:type="spellStart"/>
       <w:r>
         <w:rPr>
           <w:rFonts w:ascii="Monocraft" w:eastAsia="Times New Roman" w:hAnsi="Monocraft" w:cs="Times New Roman"/>
@@ -36998,20 +36963,19 @@
           <w:kern w:val="0"/>
           <w:sz w:val="30"/>
           <w:szCs w:val="30"/>
-          <w:lang w:val="en-US" w:eastAsia="pt-BR"/>
+          <w:lang w:eastAsia="pt-BR"/>
           <w14:ligatures w14:val="none"/>
         </w:rPr>
         <w:t>empilha</w:t>
       </w:r>
-      <w:proofErr w:type="spellEnd"/>
-      <w:r>
-        <w:rPr>
-          <w:rFonts w:ascii="Monocraft" w:eastAsia="Times New Roman" w:hAnsi="Monocraft" w:cs="Times New Roman"/>
-          <w:color w:val="D4D4D4"/>
-          <w:kern w:val="0"/>
-          <w:sz w:val="30"/>
-          <w:szCs w:val="30"/>
-          <w:lang w:val="en-US" w:eastAsia="pt-BR"/>
+      <w:r>
+        <w:rPr>
+          <w:rFonts w:ascii="Monocraft" w:eastAsia="Times New Roman" w:hAnsi="Monocraft" w:cs="Times New Roman"/>
+          <w:color w:val="D4D4D4"/>
+          <w:kern w:val="0"/>
+          <w:sz w:val="30"/>
+          <w:szCs w:val="30"/>
+          <w:lang w:eastAsia="pt-BR"/>
           <w14:ligatures w14:val="none"/>
         </w:rPr>
         <w:t>(</w:t>
@@ -37023,7 +36987,7 @@
           <w:kern w:val="0"/>
           <w:sz w:val="30"/>
           <w:szCs w:val="30"/>
-          <w:lang w:val="en-US" w:eastAsia="pt-BR"/>
+          <w:lang w:eastAsia="pt-BR"/>
           <w14:ligatures w14:val="none"/>
         </w:rPr>
         <w:t>c</w:t>
@@ -37035,7 +36999,7 @@
           <w:kern w:val="0"/>
           <w:sz w:val="30"/>
           <w:szCs w:val="30"/>
-          <w:lang w:val="en-US" w:eastAsia="pt-BR"/>
+          <w:lang w:eastAsia="pt-BR"/>
           <w14:ligatures w14:val="none"/>
         </w:rPr>
         <w:t>+</w:t>
@@ -37047,7 +37011,7 @@
           <w:kern w:val="0"/>
           <w:sz w:val="30"/>
           <w:szCs w:val="30"/>
-          <w:lang w:val="en-US" w:eastAsia="pt-BR"/>
+          <w:lang w:eastAsia="pt-BR"/>
           <w14:ligatures w14:val="none"/>
         </w:rPr>
         <w:t>'0'</w:t>
@@ -37059,7 +37023,7 @@
           <w:kern w:val="0"/>
           <w:sz w:val="30"/>
           <w:szCs w:val="30"/>
-          <w:lang w:val="en-US" w:eastAsia="pt-BR"/>
+          <w:lang w:eastAsia="pt-BR"/>
           <w14:ligatures w14:val="none"/>
         </w:rPr>
         <w:t xml:space="preserve">, </w:t>
@@ -37071,7 +37035,7 @@
           <w:kern w:val="0"/>
           <w:sz w:val="30"/>
           <w:szCs w:val="30"/>
-          <w:lang w:val="en-US" w:eastAsia="pt-BR"/>
+          <w:lang w:eastAsia="pt-BR"/>
           <w14:ligatures w14:val="none"/>
         </w:rPr>
         <w:t>R</w:t>
@@ -37083,7 +37047,7 @@
           <w:kern w:val="0"/>
           <w:sz w:val="30"/>
           <w:szCs w:val="30"/>
-          <w:lang w:val="en-US" w:eastAsia="pt-BR"/>
+          <w:lang w:eastAsia="pt-BR"/>
           <w14:ligatures w14:val="none"/>
         </w:rPr>
         <w:t>);</w:t>
@@ -37099,18 +37063,18 @@
           <w:kern w:val="0"/>
           <w:sz w:val="30"/>
           <w:szCs w:val="30"/>
-          <w:lang w:val="en-US" w:eastAsia="pt-BR"/>
-          <w14:ligatures w14:val="none"/>
-        </w:rPr>
-      </w:pPr>
-      <w:r>
-        <w:rPr>
-          <w:rFonts w:ascii="Monocraft" w:eastAsia="Times New Roman" w:hAnsi="Monocraft" w:cs="Times New Roman"/>
-          <w:color w:val="D4D4D4"/>
-          <w:kern w:val="0"/>
-          <w:sz w:val="30"/>
-          <w:szCs w:val="30"/>
-          <w:lang w:val="en-US" w:eastAsia="pt-BR"/>
+          <w:lang w:eastAsia="pt-BR"/>
+          <w14:ligatures w14:val="none"/>
+        </w:rPr>
+      </w:pPr>
+      <w:r>
+        <w:rPr>
+          <w:rFonts w:ascii="Monocraft" w:eastAsia="Times New Roman" w:hAnsi="Monocraft" w:cs="Times New Roman"/>
+          <w:color w:val="D4D4D4"/>
+          <w:kern w:val="0"/>
+          <w:sz w:val="30"/>
+          <w:szCs w:val="30"/>
+          <w:lang w:eastAsia="pt-BR"/>
           <w14:ligatures w14:val="none"/>
         </w:rPr>
         <w:t xml:space="preserve">            </w:t>
@@ -37122,7 +37086,7 @@
           <w:kern w:val="0"/>
           <w:sz w:val="30"/>
           <w:szCs w:val="30"/>
-          <w:lang w:val="en-US" w:eastAsia="pt-BR"/>
+          <w:lang w:eastAsia="pt-BR"/>
           <w14:ligatures w14:val="none"/>
         </w:rPr>
         <w:t>break</w:t>
@@ -37134,7 +37098,7 @@
           <w:kern w:val="0"/>
           <w:sz w:val="30"/>
           <w:szCs w:val="30"/>
-          <w:lang w:val="en-US" w:eastAsia="pt-BR"/>
+          <w:lang w:eastAsia="pt-BR"/>
           <w14:ligatures w14:val="none"/>
         </w:rPr>
         <w:t>;</w:t>
@@ -37161,7 +37125,7 @@
           <w:kern w:val="0"/>
           <w:sz w:val="30"/>
           <w:szCs w:val="30"/>
-          <w:lang w:val="en-US" w:eastAsia="pt-BR"/>
+          <w:lang w:eastAsia="pt-BR"/>
           <w14:ligatures w14:val="none"/>
         </w:rPr>
         <w:t>         </w:t>
@@ -37741,18 +37705,18 @@
           <w:kern w:val="0"/>
           <w:sz w:val="30"/>
           <w:szCs w:val="30"/>
-          <w:lang w:eastAsia="pt-BR"/>
-          <w14:ligatures w14:val="none"/>
-        </w:rPr>
-      </w:pPr>
-      <w:r>
-        <w:rPr>
-          <w:rFonts w:ascii="Monocraft" w:eastAsia="Times New Roman" w:hAnsi="Monocraft" w:cs="Times New Roman"/>
-          <w:color w:val="D4D4D4"/>
-          <w:kern w:val="0"/>
-          <w:sz w:val="30"/>
-          <w:szCs w:val="30"/>
-          <w:lang w:eastAsia="pt-BR"/>
+          <w:lang w:val="en-US" w:eastAsia="pt-BR"/>
+          <w14:ligatures w14:val="none"/>
+        </w:rPr>
+      </w:pPr>
+      <w:r>
+        <w:rPr>
+          <w:rFonts w:ascii="Monocraft" w:eastAsia="Times New Roman" w:hAnsi="Monocraft" w:cs="Times New Roman"/>
+          <w:color w:val="D4D4D4"/>
+          <w:kern w:val="0"/>
+          <w:sz w:val="30"/>
+          <w:szCs w:val="30"/>
+          <w:lang w:val="en-US" w:eastAsia="pt-BR"/>
           <w14:ligatures w14:val="none"/>
         </w:rPr>
         <w:t>{</w:t>
@@ -37779,7 +37743,7 @@
           <w:kern w:val="0"/>
           <w:sz w:val="30"/>
           <w:szCs w:val="30"/>
-          <w:lang w:eastAsia="pt-BR"/>
+          <w:lang w:val="en-US" w:eastAsia="pt-BR"/>
           <w14:ligatures w14:val="none"/>
         </w:rPr>
         <w:t>   </w:t>
@@ -38016,7 +37980,7 @@
           <w:kern w:val="0"/>
           <w:sz w:val="30"/>
           <w:szCs w:val="30"/>
-          <w:lang w:eastAsia="pt-BR"/>
+          <w:lang w:val="en-US" w:eastAsia="pt-BR"/>
           <w14:ligatures w14:val="none"/>
         </w:rPr>
       </w:pPr>
@@ -38032,18 +37996,42 @@
         </w:rPr>
         <w:t>   </w:t>
       </w:r>
+      <w:r>
+        <w:rPr>
+          <w:rFonts w:ascii="Monocraft" w:eastAsia="Times New Roman" w:hAnsi="Monocraft" w:cs="Times New Roman"/>
+          <w:color w:val="569CD6"/>
+          <w:kern w:val="0"/>
+          <w:sz w:val="30"/>
+          <w:szCs w:val="30"/>
+          <w:lang w:val="en-US" w:eastAsia="pt-BR"/>
+          <w14:ligatures w14:val="none"/>
+        </w:rPr>
+        <w:t>int</w:t>
+      </w:r>
+      <w:r>
+        <w:rPr>
+          <w:rFonts w:ascii="Monocraft" w:eastAsia="Times New Roman" w:hAnsi="Monocraft" w:cs="Times New Roman"/>
+          <w:color w:val="D4D4D4"/>
+          <w:kern w:val="0"/>
+          <w:sz w:val="30"/>
+          <w:szCs w:val="30"/>
+          <w:lang w:val="en-US" w:eastAsia="pt-BR"/>
+          <w14:ligatures w14:val="none"/>
+        </w:rPr>
+        <w:t xml:space="preserve"> </w:t>
+      </w:r>
       <w:proofErr w:type="spellStart"/>
       <w:r>
         <w:rPr>
           <w:rFonts w:ascii="Monocraft" w:eastAsia="Times New Roman" w:hAnsi="Monocraft" w:cs="Times New Roman"/>
-          <w:color w:val="569CD6"/>
-          <w:kern w:val="0"/>
-          <w:sz w:val="30"/>
-          <w:szCs w:val="30"/>
-          <w:lang w:eastAsia="pt-BR"/>
-          <w14:ligatures w14:val="none"/>
-        </w:rPr>
-        <w:t>int</w:t>
+          <w:color w:val="9CDCFE"/>
+          <w:kern w:val="0"/>
+          <w:sz w:val="30"/>
+          <w:szCs w:val="30"/>
+          <w:lang w:val="en-US" w:eastAsia="pt-BR"/>
+          <w14:ligatures w14:val="none"/>
+        </w:rPr>
+        <w:t>i</w:t>
       </w:r>
       <w:proofErr w:type="spellEnd"/>
       <w:r>
@@ -38053,6 +38041,146 @@
           <w:kern w:val="0"/>
           <w:sz w:val="30"/>
           <w:szCs w:val="30"/>
+          <w:lang w:val="en-US" w:eastAsia="pt-BR"/>
+          <w14:ligatures w14:val="none"/>
+        </w:rPr>
+        <w:t xml:space="preserve"> = </w:t>
+      </w:r>
+      <w:r>
+        <w:rPr>
+          <w:rFonts w:ascii="Monocraft" w:eastAsia="Times New Roman" w:hAnsi="Monocraft" w:cs="Times New Roman"/>
+          <w:color w:val="B5CEA8"/>
+          <w:kern w:val="0"/>
+          <w:sz w:val="30"/>
+          <w:szCs w:val="30"/>
+          <w:lang w:val="en-US" w:eastAsia="pt-BR"/>
+          <w14:ligatures w14:val="none"/>
+        </w:rPr>
+        <w:t>0</w:t>
+      </w:r>
+      <w:r>
+        <w:rPr>
+          <w:rFonts w:ascii="Monocraft" w:eastAsia="Times New Roman" w:hAnsi="Monocraft" w:cs="Times New Roman"/>
+          <w:color w:val="D4D4D4"/>
+          <w:kern w:val="0"/>
+          <w:sz w:val="30"/>
+          <w:szCs w:val="30"/>
+          <w:lang w:val="en-US" w:eastAsia="pt-BR"/>
+          <w14:ligatures w14:val="none"/>
+        </w:rPr>
+        <w:t>;</w:t>
+      </w:r>
+    </w:p>
+    <w:p>
+      <w:pPr>
+        <w:shd w:val="clear" w:color="auto" w:fill="1E1E1E"/>
+        <w:spacing w:after="0" w:line="405" w:lineRule="atLeast"/>
+        <w:rPr>
+          <w:rFonts w:ascii="Monocraft" w:eastAsia="Times New Roman" w:hAnsi="Monocraft" w:cs="Times New Roman"/>
+          <w:color w:val="D4D4D4"/>
+          <w:kern w:val="0"/>
+          <w:sz w:val="30"/>
+          <w:szCs w:val="30"/>
+          <w:lang w:val="en-US" w:eastAsia="pt-BR"/>
+          <w14:ligatures w14:val="none"/>
+        </w:rPr>
+      </w:pPr>
+      <w:r>
+        <w:rPr>
+          <w:rFonts w:ascii="Monocraft" w:eastAsia="Times New Roman" w:hAnsi="Monocraft" w:cs="Times New Roman"/>
+          <w:color w:val="D4D4D4"/>
+          <w:kern w:val="0"/>
+          <w:sz w:val="30"/>
+          <w:szCs w:val="30"/>
+          <w:lang w:val="en-US" w:eastAsia="pt-BR"/>
+          <w14:ligatures w14:val="none"/>
+        </w:rPr>
+        <w:t>   </w:t>
+      </w:r>
+      <w:r>
+        <w:rPr>
+          <w:rFonts w:ascii="Monocraft" w:eastAsia="Times New Roman" w:hAnsi="Monocraft" w:cs="Times New Roman"/>
+          <w:color w:val="6A9955"/>
+          <w:kern w:val="0"/>
+          <w:sz w:val="30"/>
+          <w:szCs w:val="30"/>
+          <w:lang w:val="en-US" w:eastAsia="pt-BR"/>
+          <w14:ligatures w14:val="none"/>
+        </w:rPr>
+        <w:t xml:space="preserve">// </w:t>
+      </w:r>
+      <w:proofErr w:type="spellStart"/>
+      <w:r>
+        <w:rPr>
+          <w:rFonts w:ascii="Monocraft" w:eastAsia="Times New Roman" w:hAnsi="Monocraft" w:cs="Times New Roman"/>
+          <w:color w:val="6A9955"/>
+          <w:kern w:val="0"/>
+          <w:sz w:val="30"/>
+          <w:szCs w:val="30"/>
+          <w:lang w:val="en-US" w:eastAsia="pt-BR"/>
+          <w14:ligatures w14:val="none"/>
+        </w:rPr>
+        <w:t>printf</w:t>
+      </w:r>
+      <w:proofErr w:type="spellEnd"/>
+      <w:r>
+        <w:rPr>
+          <w:rFonts w:ascii="Monocraft" w:eastAsia="Times New Roman" w:hAnsi="Monocraft" w:cs="Times New Roman"/>
+          <w:color w:val="6A9955"/>
+          <w:kern w:val="0"/>
+          <w:sz w:val="30"/>
+          <w:szCs w:val="30"/>
+          <w:lang w:val="en-US" w:eastAsia="pt-BR"/>
+          <w14:ligatures w14:val="none"/>
+        </w:rPr>
+        <w:t>("%d", j);</w:t>
+      </w:r>
+    </w:p>
+    <w:p>
+      <w:pPr>
+        <w:shd w:val="clear" w:color="auto" w:fill="1E1E1E"/>
+        <w:spacing w:after="0" w:line="405" w:lineRule="atLeast"/>
+        <w:rPr>
+          <w:rFonts w:ascii="Monocraft" w:eastAsia="Times New Roman" w:hAnsi="Monocraft" w:cs="Times New Roman"/>
+          <w:color w:val="D4D4D4"/>
+          <w:kern w:val="0"/>
+          <w:sz w:val="30"/>
+          <w:szCs w:val="30"/>
+          <w:lang w:eastAsia="pt-BR"/>
+          <w14:ligatures w14:val="none"/>
+        </w:rPr>
+      </w:pPr>
+      <w:r>
+        <w:rPr>
+          <w:rFonts w:ascii="Monocraft" w:eastAsia="Times New Roman" w:hAnsi="Monocraft" w:cs="Times New Roman"/>
+          <w:color w:val="D4D4D4"/>
+          <w:kern w:val="0"/>
+          <w:sz w:val="30"/>
+          <w:szCs w:val="30"/>
+          <w:lang w:val="en-US" w:eastAsia="pt-BR"/>
+          <w14:ligatures w14:val="none"/>
+        </w:rPr>
+        <w:t>   </w:t>
+      </w:r>
+      <w:r>
+        <w:rPr>
+          <w:rFonts w:ascii="Monocraft" w:eastAsia="Times New Roman" w:hAnsi="Monocraft" w:cs="Times New Roman"/>
+          <w:color w:val="4EC9B0"/>
+          <w:kern w:val="0"/>
+          <w:sz w:val="30"/>
+          <w:szCs w:val="30"/>
+          <w:lang w:eastAsia="pt-BR"/>
+          <w14:ligatures w14:val="none"/>
+        </w:rPr>
+        <w:t>Pilha</w:t>
+      </w:r>
+      <w:r>
+        <w:rPr>
+          <w:rFonts w:ascii="Monocraft" w:eastAsia="Times New Roman" w:hAnsi="Monocraft" w:cs="Times New Roman"/>
+          <w:color w:val="D4D4D4"/>
+          <w:kern w:val="0"/>
+          <w:sz w:val="30"/>
+          <w:szCs w:val="30"/>
           <w:lang w:eastAsia="pt-BR"/>
           <w14:ligatures w14:val="none"/>
         </w:rPr>
@@ -38068,70 +38196,677 @@
           <w:lang w:eastAsia="pt-BR"/>
           <w14:ligatures w14:val="none"/>
         </w:rPr>
+        <w:t>P</w:t>
+      </w:r>
+      <w:r>
+        <w:rPr>
+          <w:rFonts w:ascii="Monocraft" w:eastAsia="Times New Roman" w:hAnsi="Monocraft" w:cs="Times New Roman"/>
+          <w:color w:val="D4D4D4"/>
+          <w:kern w:val="0"/>
+          <w:sz w:val="30"/>
+          <w:szCs w:val="30"/>
+          <w:lang w:eastAsia="pt-BR"/>
+          <w14:ligatures w14:val="none"/>
+        </w:rPr>
+        <w:t xml:space="preserve"> = </w:t>
+      </w:r>
+      <w:r>
+        <w:rPr>
+          <w:rFonts w:ascii="Monocraft" w:eastAsia="Times New Roman" w:hAnsi="Monocraft" w:cs="Times New Roman"/>
+          <w:color w:val="DCDCAA"/>
+          <w:kern w:val="0"/>
+          <w:sz w:val="30"/>
+          <w:szCs w:val="30"/>
+          <w:lang w:eastAsia="pt-BR"/>
+          <w14:ligatures w14:val="none"/>
+        </w:rPr>
+        <w:t>pilha</w:t>
+      </w:r>
+      <w:r>
+        <w:rPr>
+          <w:rFonts w:ascii="Monocraft" w:eastAsia="Times New Roman" w:hAnsi="Monocraft" w:cs="Times New Roman"/>
+          <w:color w:val="D4D4D4"/>
+          <w:kern w:val="0"/>
+          <w:sz w:val="30"/>
+          <w:szCs w:val="30"/>
+          <w:lang w:eastAsia="pt-BR"/>
+          <w14:ligatures w14:val="none"/>
+        </w:rPr>
+        <w:t>(</w:t>
+      </w:r>
+      <w:r>
+        <w:rPr>
+          <w:rFonts w:ascii="Monocraft" w:eastAsia="Times New Roman" w:hAnsi="Monocraft" w:cs="Times New Roman"/>
+          <w:color w:val="B5CEA8"/>
+          <w:kern w:val="0"/>
+          <w:sz w:val="30"/>
+          <w:szCs w:val="30"/>
+          <w:lang w:eastAsia="pt-BR"/>
+          <w14:ligatures w14:val="none"/>
+        </w:rPr>
+        <w:t>256</w:t>
+      </w:r>
+      <w:r>
+        <w:rPr>
+          <w:rFonts w:ascii="Monocraft" w:eastAsia="Times New Roman" w:hAnsi="Monocraft" w:cs="Times New Roman"/>
+          <w:color w:val="D4D4D4"/>
+          <w:kern w:val="0"/>
+          <w:sz w:val="30"/>
+          <w:szCs w:val="30"/>
+          <w:lang w:eastAsia="pt-BR"/>
+          <w14:ligatures w14:val="none"/>
+        </w:rPr>
+        <w:t>);</w:t>
+      </w:r>
+    </w:p>
+    <w:p>
+      <w:pPr>
+        <w:shd w:val="clear" w:color="auto" w:fill="1E1E1E"/>
+        <w:spacing w:after="0" w:line="405" w:lineRule="atLeast"/>
+        <w:rPr>
+          <w:rFonts w:ascii="Monocraft" w:eastAsia="Times New Roman" w:hAnsi="Monocraft" w:cs="Times New Roman"/>
+          <w:color w:val="D4D4D4"/>
+          <w:kern w:val="0"/>
+          <w:sz w:val="30"/>
+          <w:szCs w:val="30"/>
+          <w:lang w:eastAsia="pt-BR"/>
+          <w14:ligatures w14:val="none"/>
+        </w:rPr>
+      </w:pPr>
+      <w:r>
+        <w:rPr>
+          <w:rFonts w:ascii="Monocraft" w:eastAsia="Times New Roman" w:hAnsi="Monocraft" w:cs="Times New Roman"/>
+          <w:color w:val="D4D4D4"/>
+          <w:kern w:val="0"/>
+          <w:sz w:val="30"/>
+          <w:szCs w:val="30"/>
+          <w:lang w:eastAsia="pt-BR"/>
+          <w14:ligatures w14:val="none"/>
+        </w:rPr>
+        <w:t>   </w:t>
+      </w:r>
+      <w:r>
+        <w:rPr>
+          <w:rFonts w:ascii="Monocraft" w:eastAsia="Times New Roman" w:hAnsi="Monocraft" w:cs="Times New Roman"/>
+          <w:color w:val="6A9955"/>
+          <w:kern w:val="0"/>
+          <w:sz w:val="30"/>
+          <w:szCs w:val="30"/>
+          <w:lang w:eastAsia="pt-BR"/>
+          <w14:ligatures w14:val="none"/>
+        </w:rPr>
+        <w:t>//((2*3)+(8/4))</w:t>
+      </w:r>
+    </w:p>
+    <w:p>
+      <w:pPr>
+        <w:shd w:val="clear" w:color="auto" w:fill="1E1E1E"/>
+        <w:spacing w:after="0" w:line="405" w:lineRule="atLeast"/>
+        <w:rPr>
+          <w:rFonts w:ascii="Monocraft" w:eastAsia="Times New Roman" w:hAnsi="Monocraft" w:cs="Times New Roman"/>
+          <w:color w:val="D4D4D4"/>
+          <w:kern w:val="0"/>
+          <w:sz w:val="30"/>
+          <w:szCs w:val="30"/>
+          <w:lang w:eastAsia="pt-BR"/>
+          <w14:ligatures w14:val="none"/>
+        </w:rPr>
+      </w:pPr>
+      <w:r>
+        <w:rPr>
+          <w:rFonts w:ascii="Monocraft" w:eastAsia="Times New Roman" w:hAnsi="Monocraft" w:cs="Times New Roman"/>
+          <w:color w:val="D4D4D4"/>
+          <w:kern w:val="0"/>
+          <w:sz w:val="30"/>
+          <w:szCs w:val="30"/>
+          <w:lang w:eastAsia="pt-BR"/>
+          <w14:ligatures w14:val="none"/>
+        </w:rPr>
+        <w:t>   </w:t>
+      </w:r>
+      <w:r>
+        <w:rPr>
+          <w:rFonts w:ascii="Monocraft" w:eastAsia="Times New Roman" w:hAnsi="Monocraft" w:cs="Times New Roman"/>
+          <w:color w:val="C586C0"/>
+          <w:kern w:val="0"/>
+          <w:sz w:val="30"/>
+          <w:szCs w:val="30"/>
+          <w:lang w:eastAsia="pt-BR"/>
+          <w14:ligatures w14:val="none"/>
+        </w:rPr>
+        <w:t>for</w:t>
+      </w:r>
+      <w:r>
+        <w:rPr>
+          <w:rFonts w:ascii="Monocraft" w:eastAsia="Times New Roman" w:hAnsi="Monocraft" w:cs="Times New Roman"/>
+          <w:color w:val="D4D4D4"/>
+          <w:kern w:val="0"/>
+          <w:sz w:val="30"/>
+          <w:szCs w:val="30"/>
+          <w:lang w:eastAsia="pt-BR"/>
+          <w14:ligatures w14:val="none"/>
+        </w:rPr>
+        <w:t xml:space="preserve"> (</w:t>
+      </w:r>
+      <w:r>
+        <w:rPr>
+          <w:rFonts w:ascii="Monocraft" w:eastAsia="Times New Roman" w:hAnsi="Monocraft" w:cs="Times New Roman"/>
+          <w:color w:val="9CDCFE"/>
+          <w:kern w:val="0"/>
+          <w:sz w:val="30"/>
+          <w:szCs w:val="30"/>
+          <w:lang w:eastAsia="pt-BR"/>
+          <w14:ligatures w14:val="none"/>
+        </w:rPr>
+        <w:t>j</w:t>
+      </w:r>
+      <w:r>
+        <w:rPr>
+          <w:rFonts w:ascii="Monocraft" w:eastAsia="Times New Roman" w:hAnsi="Monocraft" w:cs="Times New Roman"/>
+          <w:color w:val="D4D4D4"/>
+          <w:kern w:val="0"/>
+          <w:sz w:val="30"/>
+          <w:szCs w:val="30"/>
+          <w:lang w:eastAsia="pt-BR"/>
+          <w14:ligatures w14:val="none"/>
+        </w:rPr>
+        <w:t xml:space="preserve">; </w:t>
+      </w:r>
+      <w:r>
+        <w:rPr>
+          <w:rFonts w:ascii="Monocraft" w:eastAsia="Times New Roman" w:hAnsi="Monocraft" w:cs="Times New Roman"/>
+          <w:color w:val="9CDCFE"/>
+          <w:kern w:val="0"/>
+          <w:sz w:val="30"/>
+          <w:szCs w:val="30"/>
+          <w:lang w:eastAsia="pt-BR"/>
+          <w14:ligatures w14:val="none"/>
+        </w:rPr>
+        <w:t>j</w:t>
+      </w:r>
+      <w:r>
+        <w:rPr>
+          <w:rFonts w:ascii="Monocraft" w:eastAsia="Times New Roman" w:hAnsi="Monocraft" w:cs="Times New Roman"/>
+          <w:color w:val="D4D4D4"/>
+          <w:kern w:val="0"/>
+          <w:sz w:val="30"/>
+          <w:szCs w:val="30"/>
+          <w:lang w:eastAsia="pt-BR"/>
+          <w14:ligatures w14:val="none"/>
+        </w:rPr>
+        <w:t xml:space="preserve"> &gt; </w:t>
+      </w:r>
+      <w:r>
+        <w:rPr>
+          <w:rFonts w:ascii="Monocraft" w:eastAsia="Times New Roman" w:hAnsi="Monocraft" w:cs="Times New Roman"/>
+          <w:color w:val="B5CEA8"/>
+          <w:kern w:val="0"/>
+          <w:sz w:val="30"/>
+          <w:szCs w:val="30"/>
+          <w:lang w:eastAsia="pt-BR"/>
+          <w14:ligatures w14:val="none"/>
+        </w:rPr>
+        <w:t>0</w:t>
+      </w:r>
+      <w:r>
+        <w:rPr>
+          <w:rFonts w:ascii="Monocraft" w:eastAsia="Times New Roman" w:hAnsi="Monocraft" w:cs="Times New Roman"/>
+          <w:color w:val="D4D4D4"/>
+          <w:kern w:val="0"/>
+          <w:sz w:val="30"/>
+          <w:szCs w:val="30"/>
+          <w:lang w:eastAsia="pt-BR"/>
+          <w14:ligatures w14:val="none"/>
+        </w:rPr>
+        <w:t xml:space="preserve">; </w:t>
+      </w:r>
+      <w:r>
+        <w:rPr>
+          <w:rFonts w:ascii="Monocraft" w:eastAsia="Times New Roman" w:hAnsi="Monocraft" w:cs="Times New Roman"/>
+          <w:color w:val="9CDCFE"/>
+          <w:kern w:val="0"/>
+          <w:sz w:val="30"/>
+          <w:szCs w:val="30"/>
+          <w:lang w:eastAsia="pt-BR"/>
+          <w14:ligatures w14:val="none"/>
+        </w:rPr>
+        <w:t>j</w:t>
+      </w:r>
+      <w:r>
+        <w:rPr>
+          <w:rFonts w:ascii="Monocraft" w:eastAsia="Times New Roman" w:hAnsi="Monocraft" w:cs="Times New Roman"/>
+          <w:color w:val="D4D4D4"/>
+          <w:kern w:val="0"/>
+          <w:sz w:val="30"/>
+          <w:szCs w:val="30"/>
+          <w:lang w:eastAsia="pt-BR"/>
+          <w14:ligatures w14:val="none"/>
+        </w:rPr>
+        <w:t>--)</w:t>
+      </w:r>
+    </w:p>
+    <w:p>
+      <w:pPr>
+        <w:shd w:val="clear" w:color="auto" w:fill="1E1E1E"/>
+        <w:spacing w:after="0" w:line="405" w:lineRule="atLeast"/>
+        <w:rPr>
+          <w:rFonts w:ascii="Monocraft" w:eastAsia="Times New Roman" w:hAnsi="Monocraft" w:cs="Times New Roman"/>
+          <w:color w:val="D4D4D4"/>
+          <w:kern w:val="0"/>
+          <w:sz w:val="30"/>
+          <w:szCs w:val="30"/>
+          <w:lang w:eastAsia="pt-BR"/>
+          <w14:ligatures w14:val="none"/>
+        </w:rPr>
+      </w:pPr>
+      <w:r>
+        <w:rPr>
+          <w:rFonts w:ascii="Monocraft" w:eastAsia="Times New Roman" w:hAnsi="Monocraft" w:cs="Times New Roman"/>
+          <w:color w:val="D4D4D4"/>
+          <w:kern w:val="0"/>
+          <w:sz w:val="30"/>
+          <w:szCs w:val="30"/>
+          <w:lang w:eastAsia="pt-BR"/>
+          <w14:ligatures w14:val="none"/>
+        </w:rPr>
+        <w:t>   {</w:t>
+      </w:r>
+    </w:p>
+    <w:p>
+      <w:pPr>
+        <w:shd w:val="clear" w:color="auto" w:fill="1E1E1E"/>
+        <w:spacing w:after="0" w:line="405" w:lineRule="atLeast"/>
+        <w:rPr>
+          <w:rFonts w:ascii="Monocraft" w:eastAsia="Times New Roman" w:hAnsi="Monocraft" w:cs="Times New Roman"/>
+          <w:color w:val="D4D4D4"/>
+          <w:kern w:val="0"/>
+          <w:sz w:val="30"/>
+          <w:szCs w:val="30"/>
+          <w:lang w:eastAsia="pt-BR"/>
+          <w14:ligatures w14:val="none"/>
+        </w:rPr>
+      </w:pPr>
+      <w:r>
+        <w:rPr>
+          <w:rFonts w:ascii="Monocraft" w:eastAsia="Times New Roman" w:hAnsi="Monocraft" w:cs="Times New Roman"/>
+          <w:color w:val="D4D4D4"/>
+          <w:kern w:val="0"/>
+          <w:sz w:val="30"/>
+          <w:szCs w:val="30"/>
+          <w:lang w:eastAsia="pt-BR"/>
+          <w14:ligatures w14:val="none"/>
+        </w:rPr>
+        <w:t xml:space="preserve">      </w:t>
+      </w:r>
+      <w:r>
+        <w:rPr>
+          <w:rFonts w:ascii="Monocraft" w:eastAsia="Times New Roman" w:hAnsi="Monocraft" w:cs="Times New Roman"/>
+          <w:color w:val="6A9955"/>
+          <w:kern w:val="0"/>
+          <w:sz w:val="30"/>
+          <w:szCs w:val="30"/>
+          <w:lang w:eastAsia="pt-BR"/>
+          <w14:ligatures w14:val="none"/>
+        </w:rPr>
+        <w:t xml:space="preserve">// </w:t>
+      </w:r>
+      <w:proofErr w:type="spellStart"/>
+      <w:r>
+        <w:rPr>
+          <w:rFonts w:ascii="Monocraft" w:eastAsia="Times New Roman" w:hAnsi="Monocraft" w:cs="Times New Roman"/>
+          <w:color w:val="6A9955"/>
+          <w:kern w:val="0"/>
+          <w:sz w:val="30"/>
+          <w:szCs w:val="30"/>
+          <w:lang w:eastAsia="pt-BR"/>
+          <w14:ligatures w14:val="none"/>
+        </w:rPr>
+        <w:t>printf</w:t>
+      </w:r>
+      <w:proofErr w:type="spellEnd"/>
+      <w:r>
+        <w:rPr>
+          <w:rFonts w:ascii="Monocraft" w:eastAsia="Times New Roman" w:hAnsi="Monocraft" w:cs="Times New Roman"/>
+          <w:color w:val="6A9955"/>
+          <w:kern w:val="0"/>
+          <w:sz w:val="30"/>
+          <w:szCs w:val="30"/>
+          <w:lang w:eastAsia="pt-BR"/>
+          <w14:ligatures w14:val="none"/>
+        </w:rPr>
+        <w:t>("%</w:t>
+      </w:r>
+      <w:proofErr w:type="spellStart"/>
+      <w:r>
+        <w:rPr>
+          <w:rFonts w:ascii="Monocraft" w:eastAsia="Times New Roman" w:hAnsi="Monocraft" w:cs="Times New Roman"/>
+          <w:color w:val="6A9955"/>
+          <w:kern w:val="0"/>
+          <w:sz w:val="30"/>
+          <w:szCs w:val="30"/>
+          <w:lang w:eastAsia="pt-BR"/>
+          <w14:ligatures w14:val="none"/>
+        </w:rPr>
+        <w:t>c",e</w:t>
+      </w:r>
+      <w:proofErr w:type="spellEnd"/>
+      <w:r>
+        <w:rPr>
+          <w:rFonts w:ascii="Monocraft" w:eastAsia="Times New Roman" w:hAnsi="Monocraft" w:cs="Times New Roman"/>
+          <w:color w:val="6A9955"/>
+          <w:kern w:val="0"/>
+          <w:sz w:val="30"/>
+          <w:szCs w:val="30"/>
+          <w:lang w:eastAsia="pt-BR"/>
+          <w14:ligatures w14:val="none"/>
+        </w:rPr>
+        <w:t>[j]);      //   ))</w:t>
+      </w:r>
+    </w:p>
+    <w:p>
+      <w:pPr>
+        <w:shd w:val="clear" w:color="auto" w:fill="1E1E1E"/>
+        <w:spacing w:after="0" w:line="405" w:lineRule="atLeast"/>
+        <w:rPr>
+          <w:rFonts w:ascii="Monocraft" w:eastAsia="Times New Roman" w:hAnsi="Monocraft" w:cs="Times New Roman"/>
+          <w:color w:val="D4D4D4"/>
+          <w:kern w:val="0"/>
+          <w:sz w:val="30"/>
+          <w:szCs w:val="30"/>
+          <w:lang w:eastAsia="pt-BR"/>
+          <w14:ligatures w14:val="none"/>
+        </w:rPr>
+      </w:pPr>
+    </w:p>
+    <w:p>
+      <w:pPr>
+        <w:shd w:val="clear" w:color="auto" w:fill="1E1E1E"/>
+        <w:spacing w:after="0" w:line="405" w:lineRule="atLeast"/>
+        <w:rPr>
+          <w:rFonts w:ascii="Monocraft" w:eastAsia="Times New Roman" w:hAnsi="Monocraft" w:cs="Times New Roman"/>
+          <w:color w:val="D4D4D4"/>
+          <w:kern w:val="0"/>
+          <w:sz w:val="30"/>
+          <w:szCs w:val="30"/>
+          <w:lang w:eastAsia="pt-BR"/>
+          <w14:ligatures w14:val="none"/>
+        </w:rPr>
+      </w:pPr>
+      <w:r>
+        <w:rPr>
+          <w:rFonts w:ascii="Monocraft" w:eastAsia="Times New Roman" w:hAnsi="Monocraft" w:cs="Times New Roman"/>
+          <w:color w:val="D4D4D4"/>
+          <w:kern w:val="0"/>
+          <w:sz w:val="30"/>
+          <w:szCs w:val="30"/>
+          <w:lang w:eastAsia="pt-BR"/>
+          <w14:ligatures w14:val="none"/>
+        </w:rPr>
+        <w:t xml:space="preserve">      </w:t>
+      </w:r>
+      <w:proofErr w:type="spellStart"/>
+      <w:r>
+        <w:rPr>
+          <w:rFonts w:ascii="Monocraft" w:eastAsia="Times New Roman" w:hAnsi="Monocraft" w:cs="Times New Roman"/>
+          <w:color w:val="C586C0"/>
+          <w:kern w:val="0"/>
+          <w:sz w:val="30"/>
+          <w:szCs w:val="30"/>
+          <w:lang w:eastAsia="pt-BR"/>
+          <w14:ligatures w14:val="none"/>
+        </w:rPr>
+        <w:t>if</w:t>
+      </w:r>
+      <w:proofErr w:type="spellEnd"/>
+      <w:r>
+        <w:rPr>
+          <w:rFonts w:ascii="Monocraft" w:eastAsia="Times New Roman" w:hAnsi="Monocraft" w:cs="Times New Roman"/>
+          <w:color w:val="D4D4D4"/>
+          <w:kern w:val="0"/>
+          <w:sz w:val="30"/>
+          <w:szCs w:val="30"/>
+          <w:lang w:eastAsia="pt-BR"/>
+          <w14:ligatures w14:val="none"/>
+        </w:rPr>
+        <w:t xml:space="preserve"> (</w:t>
+      </w:r>
+      <w:proofErr w:type="spellStart"/>
+      <w:r>
+        <w:rPr>
+          <w:rFonts w:ascii="Monocraft" w:eastAsia="Times New Roman" w:hAnsi="Monocraft" w:cs="Times New Roman"/>
+          <w:color w:val="DCDCAA"/>
+          <w:kern w:val="0"/>
+          <w:sz w:val="30"/>
+          <w:szCs w:val="30"/>
+          <w:lang w:eastAsia="pt-BR"/>
+          <w14:ligatures w14:val="none"/>
+        </w:rPr>
+        <w:t>isdigit</w:t>
+      </w:r>
+      <w:proofErr w:type="spellEnd"/>
+      <w:r>
+        <w:rPr>
+          <w:rFonts w:ascii="Monocraft" w:eastAsia="Times New Roman" w:hAnsi="Monocraft" w:cs="Times New Roman"/>
+          <w:color w:val="D4D4D4"/>
+          <w:kern w:val="0"/>
+          <w:sz w:val="30"/>
+          <w:szCs w:val="30"/>
+          <w:lang w:eastAsia="pt-BR"/>
+          <w14:ligatures w14:val="none"/>
+        </w:rPr>
+        <w:t>(</w:t>
+      </w:r>
+      <w:r>
+        <w:rPr>
+          <w:rFonts w:ascii="Monocraft" w:eastAsia="Times New Roman" w:hAnsi="Monocraft" w:cs="Times New Roman"/>
+          <w:color w:val="9CDCFE"/>
+          <w:kern w:val="0"/>
+          <w:sz w:val="30"/>
+          <w:szCs w:val="30"/>
+          <w:lang w:eastAsia="pt-BR"/>
+          <w14:ligatures w14:val="none"/>
+        </w:rPr>
+        <w:t>e</w:t>
+      </w:r>
+      <w:r>
+        <w:rPr>
+          <w:rFonts w:ascii="Monocraft" w:eastAsia="Times New Roman" w:hAnsi="Monocraft" w:cs="Times New Roman"/>
+          <w:color w:val="D4D4D4"/>
+          <w:kern w:val="0"/>
+          <w:sz w:val="30"/>
+          <w:szCs w:val="30"/>
+          <w:lang w:eastAsia="pt-BR"/>
+          <w14:ligatures w14:val="none"/>
+        </w:rPr>
+        <w:t>[</w:t>
+      </w:r>
+      <w:r>
+        <w:rPr>
+          <w:rFonts w:ascii="Monocraft" w:eastAsia="Times New Roman" w:hAnsi="Monocraft" w:cs="Times New Roman"/>
+          <w:color w:val="9CDCFE"/>
+          <w:kern w:val="0"/>
+          <w:sz w:val="30"/>
+          <w:szCs w:val="30"/>
+          <w:lang w:eastAsia="pt-BR"/>
+          <w14:ligatures w14:val="none"/>
+        </w:rPr>
+        <w:t>j</w:t>
+      </w:r>
+      <w:r>
+        <w:rPr>
+          <w:rFonts w:ascii="Monocraft" w:eastAsia="Times New Roman" w:hAnsi="Monocraft" w:cs="Times New Roman"/>
+          <w:color w:val="D4D4D4"/>
+          <w:kern w:val="0"/>
+          <w:sz w:val="30"/>
+          <w:szCs w:val="30"/>
+          <w:lang w:eastAsia="pt-BR"/>
+          <w14:ligatures w14:val="none"/>
+        </w:rPr>
+        <w:t>]))</w:t>
+      </w:r>
+    </w:p>
+    <w:p>
+      <w:pPr>
+        <w:shd w:val="clear" w:color="auto" w:fill="1E1E1E"/>
+        <w:spacing w:after="0" w:line="405" w:lineRule="atLeast"/>
+        <w:rPr>
+          <w:rFonts w:ascii="Monocraft" w:eastAsia="Times New Roman" w:hAnsi="Monocraft" w:cs="Times New Roman"/>
+          <w:color w:val="D4D4D4"/>
+          <w:kern w:val="0"/>
+          <w:sz w:val="30"/>
+          <w:szCs w:val="30"/>
+          <w:lang w:val="en-US" w:eastAsia="pt-BR"/>
+          <w14:ligatures w14:val="none"/>
+        </w:rPr>
+      </w:pPr>
+      <w:r>
+        <w:rPr>
+          <w:rFonts w:ascii="Monocraft" w:eastAsia="Times New Roman" w:hAnsi="Monocraft" w:cs="Times New Roman"/>
+          <w:color w:val="D4D4D4"/>
+          <w:kern w:val="0"/>
+          <w:sz w:val="30"/>
+          <w:szCs w:val="30"/>
+          <w:lang w:eastAsia="pt-BR"/>
+          <w14:ligatures w14:val="none"/>
+        </w:rPr>
+        <w:t xml:space="preserve">      </w:t>
+      </w:r>
+      <w:r>
+        <w:rPr>
+          <w:rFonts w:ascii="Monocraft" w:eastAsia="Times New Roman" w:hAnsi="Monocraft" w:cs="Times New Roman"/>
+          <w:color w:val="D4D4D4"/>
+          <w:kern w:val="0"/>
+          <w:sz w:val="30"/>
+          <w:szCs w:val="30"/>
+          <w:lang w:val="en-US" w:eastAsia="pt-BR"/>
+          <w14:ligatures w14:val="none"/>
+        </w:rPr>
+        <w:t>{</w:t>
+      </w:r>
+    </w:p>
+    <w:p>
+      <w:pPr>
+        <w:shd w:val="clear" w:color="auto" w:fill="1E1E1E"/>
+        <w:spacing w:after="0" w:line="405" w:lineRule="atLeast"/>
+        <w:rPr>
+          <w:rFonts w:ascii="Monocraft" w:eastAsia="Times New Roman" w:hAnsi="Monocraft" w:cs="Times New Roman"/>
+          <w:color w:val="D4D4D4"/>
+          <w:kern w:val="0"/>
+          <w:sz w:val="30"/>
+          <w:szCs w:val="30"/>
+          <w:lang w:val="en-US" w:eastAsia="pt-BR"/>
+          <w14:ligatures w14:val="none"/>
+        </w:rPr>
+      </w:pPr>
+      <w:r>
+        <w:rPr>
+          <w:rFonts w:ascii="Monocraft" w:eastAsia="Times New Roman" w:hAnsi="Monocraft" w:cs="Times New Roman"/>
+          <w:color w:val="D4D4D4"/>
+          <w:kern w:val="0"/>
+          <w:sz w:val="30"/>
+          <w:szCs w:val="30"/>
+          <w:lang w:val="en-US" w:eastAsia="pt-BR"/>
+          <w14:ligatures w14:val="none"/>
+        </w:rPr>
+        <w:t>         </w:t>
+      </w:r>
+      <w:r>
+        <w:rPr>
+          <w:rFonts w:ascii="Monocraft" w:eastAsia="Times New Roman" w:hAnsi="Monocraft" w:cs="Times New Roman"/>
+          <w:color w:val="9CDCFE"/>
+          <w:kern w:val="0"/>
+          <w:sz w:val="30"/>
+          <w:szCs w:val="30"/>
+          <w:lang w:val="en-US" w:eastAsia="pt-BR"/>
+          <w14:ligatures w14:val="none"/>
+        </w:rPr>
+        <w:t>s</w:t>
+      </w:r>
+      <w:r>
+        <w:rPr>
+          <w:rFonts w:ascii="Monocraft" w:eastAsia="Times New Roman" w:hAnsi="Monocraft" w:cs="Times New Roman"/>
+          <w:color w:val="D4D4D4"/>
+          <w:kern w:val="0"/>
+          <w:sz w:val="30"/>
+          <w:szCs w:val="30"/>
+          <w:lang w:val="en-US" w:eastAsia="pt-BR"/>
+          <w14:ligatures w14:val="none"/>
+        </w:rPr>
+        <w:t>[</w:t>
+      </w:r>
+      <w:proofErr w:type="spellStart"/>
+      <w:r>
+        <w:rPr>
+          <w:rFonts w:ascii="Monocraft" w:eastAsia="Times New Roman" w:hAnsi="Monocraft" w:cs="Times New Roman"/>
+          <w:color w:val="9CDCFE"/>
+          <w:kern w:val="0"/>
+          <w:sz w:val="30"/>
+          <w:szCs w:val="30"/>
+          <w:lang w:val="en-US" w:eastAsia="pt-BR"/>
+          <w14:ligatures w14:val="none"/>
+        </w:rPr>
         <w:t>i</w:t>
       </w:r>
-      <w:r>
-        <w:rPr>
-          <w:rFonts w:ascii="Monocraft" w:eastAsia="Times New Roman" w:hAnsi="Monocraft" w:cs="Times New Roman"/>
-          <w:color w:val="D4D4D4"/>
-          <w:kern w:val="0"/>
-          <w:sz w:val="30"/>
-          <w:szCs w:val="30"/>
-          <w:lang w:eastAsia="pt-BR"/>
-          <w14:ligatures w14:val="none"/>
-        </w:rPr>
-        <w:t xml:space="preserve"> = </w:t>
-      </w:r>
-      <w:r>
-        <w:rPr>
-          <w:rFonts w:ascii="Monocraft" w:eastAsia="Times New Roman" w:hAnsi="Monocraft" w:cs="Times New Roman"/>
-          <w:color w:val="B5CEA8"/>
-          <w:kern w:val="0"/>
-          <w:sz w:val="30"/>
-          <w:szCs w:val="30"/>
-          <w:lang w:eastAsia="pt-BR"/>
-          <w14:ligatures w14:val="none"/>
-        </w:rPr>
-        <w:t>0</w:t>
-      </w:r>
-      <w:r>
-        <w:rPr>
-          <w:rFonts w:ascii="Monocraft" w:eastAsia="Times New Roman" w:hAnsi="Monocraft" w:cs="Times New Roman"/>
-          <w:color w:val="D4D4D4"/>
-          <w:kern w:val="0"/>
-          <w:sz w:val="30"/>
-          <w:szCs w:val="30"/>
-          <w:lang w:eastAsia="pt-BR"/>
-          <w14:ligatures w14:val="none"/>
-        </w:rPr>
-        <w:t>;</w:t>
-      </w:r>
-    </w:p>
-    <w:p>
-      <w:pPr>
-        <w:shd w:val="clear" w:color="auto" w:fill="1E1E1E"/>
-        <w:spacing w:after="0" w:line="405" w:lineRule="atLeast"/>
-        <w:rPr>
-          <w:rFonts w:ascii="Monocraft" w:eastAsia="Times New Roman" w:hAnsi="Monocraft" w:cs="Times New Roman"/>
-          <w:color w:val="D4D4D4"/>
-          <w:kern w:val="0"/>
-          <w:sz w:val="30"/>
-          <w:szCs w:val="30"/>
-          <w:lang w:eastAsia="pt-BR"/>
-          <w14:ligatures w14:val="none"/>
-        </w:rPr>
-      </w:pPr>
-      <w:r>
-        <w:rPr>
-          <w:rFonts w:ascii="Monocraft" w:eastAsia="Times New Roman" w:hAnsi="Monocraft" w:cs="Times New Roman"/>
-          <w:color w:val="D4D4D4"/>
-          <w:kern w:val="0"/>
-          <w:sz w:val="30"/>
-          <w:szCs w:val="30"/>
-          <w:lang w:eastAsia="pt-BR"/>
-          <w14:ligatures w14:val="none"/>
-        </w:rPr>
-        <w:t>   </w:t>
+      <w:proofErr w:type="spellEnd"/>
+      <w:r>
+        <w:rPr>
+          <w:rFonts w:ascii="Monocraft" w:eastAsia="Times New Roman" w:hAnsi="Monocraft" w:cs="Times New Roman"/>
+          <w:color w:val="D4D4D4"/>
+          <w:kern w:val="0"/>
+          <w:sz w:val="30"/>
+          <w:szCs w:val="30"/>
+          <w:lang w:val="en-US" w:eastAsia="pt-BR"/>
+          <w14:ligatures w14:val="none"/>
+        </w:rPr>
+        <w:t xml:space="preserve">++] = </w:t>
+      </w:r>
+      <w:r>
+        <w:rPr>
+          <w:rFonts w:ascii="Monocraft" w:eastAsia="Times New Roman" w:hAnsi="Monocraft" w:cs="Times New Roman"/>
+          <w:color w:val="9CDCFE"/>
+          <w:kern w:val="0"/>
+          <w:sz w:val="30"/>
+          <w:szCs w:val="30"/>
+          <w:lang w:val="en-US" w:eastAsia="pt-BR"/>
+          <w14:ligatures w14:val="none"/>
+        </w:rPr>
+        <w:t>e</w:t>
+      </w:r>
+      <w:r>
+        <w:rPr>
+          <w:rFonts w:ascii="Monocraft" w:eastAsia="Times New Roman" w:hAnsi="Monocraft" w:cs="Times New Roman"/>
+          <w:color w:val="D4D4D4"/>
+          <w:kern w:val="0"/>
+          <w:sz w:val="30"/>
+          <w:szCs w:val="30"/>
+          <w:lang w:val="en-US" w:eastAsia="pt-BR"/>
+          <w14:ligatures w14:val="none"/>
+        </w:rPr>
+        <w:t>[</w:t>
+      </w:r>
+      <w:r>
+        <w:rPr>
+          <w:rFonts w:ascii="Monocraft" w:eastAsia="Times New Roman" w:hAnsi="Monocraft" w:cs="Times New Roman"/>
+          <w:color w:val="9CDCFE"/>
+          <w:kern w:val="0"/>
+          <w:sz w:val="30"/>
+          <w:szCs w:val="30"/>
+          <w:lang w:val="en-US" w:eastAsia="pt-BR"/>
+          <w14:ligatures w14:val="none"/>
+        </w:rPr>
+        <w:t>j</w:t>
+      </w:r>
+      <w:r>
+        <w:rPr>
+          <w:rFonts w:ascii="Monocraft" w:eastAsia="Times New Roman" w:hAnsi="Monocraft" w:cs="Times New Roman"/>
+          <w:color w:val="D4D4D4"/>
+          <w:kern w:val="0"/>
+          <w:sz w:val="30"/>
+          <w:szCs w:val="30"/>
+          <w:lang w:val="en-US" w:eastAsia="pt-BR"/>
+          <w14:ligatures w14:val="none"/>
+        </w:rPr>
+        <w:t>];</w:t>
       </w:r>
       <w:r>
         <w:rPr>
@@ -38140,776 +38875,7 @@
           <w:kern w:val="0"/>
           <w:sz w:val="30"/>
           <w:szCs w:val="30"/>
-          <w:lang w:eastAsia="pt-BR"/>
-          <w14:ligatures w14:val="none"/>
-        </w:rPr>
-        <w:t xml:space="preserve">// </w:t>
-      </w:r>
-      <w:proofErr w:type="spellStart"/>
-      <w:r>
-        <w:rPr>
-          <w:rFonts w:ascii="Monocraft" w:eastAsia="Times New Roman" w:hAnsi="Monocraft" w:cs="Times New Roman"/>
-          <w:color w:val="6A9955"/>
-          <w:kern w:val="0"/>
-          <w:sz w:val="30"/>
-          <w:szCs w:val="30"/>
-          <w:lang w:eastAsia="pt-BR"/>
-          <w14:ligatures w14:val="none"/>
-        </w:rPr>
-        <w:t>printf</w:t>
-      </w:r>
-      <w:proofErr w:type="spellEnd"/>
-      <w:r>
-        <w:rPr>
-          <w:rFonts w:ascii="Monocraft" w:eastAsia="Times New Roman" w:hAnsi="Monocraft" w:cs="Times New Roman"/>
-          <w:color w:val="6A9955"/>
-          <w:kern w:val="0"/>
-          <w:sz w:val="30"/>
-          <w:szCs w:val="30"/>
-          <w:lang w:eastAsia="pt-BR"/>
-          <w14:ligatures w14:val="none"/>
-        </w:rPr>
-        <w:t>("%d", j);</w:t>
-      </w:r>
-    </w:p>
-    <w:p>
-      <w:pPr>
-        <w:shd w:val="clear" w:color="auto" w:fill="1E1E1E"/>
-        <w:spacing w:after="0" w:line="405" w:lineRule="atLeast"/>
-        <w:rPr>
-          <w:rFonts w:ascii="Monocraft" w:eastAsia="Times New Roman" w:hAnsi="Monocraft" w:cs="Times New Roman"/>
-          <w:color w:val="D4D4D4"/>
-          <w:kern w:val="0"/>
-          <w:sz w:val="30"/>
-          <w:szCs w:val="30"/>
-          <w:lang w:eastAsia="pt-BR"/>
-          <w14:ligatures w14:val="none"/>
-        </w:rPr>
-      </w:pPr>
-      <w:r>
-        <w:rPr>
-          <w:rFonts w:ascii="Monocraft" w:eastAsia="Times New Roman" w:hAnsi="Monocraft" w:cs="Times New Roman"/>
-          <w:color w:val="D4D4D4"/>
-          <w:kern w:val="0"/>
-          <w:sz w:val="30"/>
-          <w:szCs w:val="30"/>
-          <w:lang w:eastAsia="pt-BR"/>
-          <w14:ligatures w14:val="none"/>
-        </w:rPr>
-        <w:t>   </w:t>
-      </w:r>
-      <w:r>
-        <w:rPr>
-          <w:rFonts w:ascii="Monocraft" w:eastAsia="Times New Roman" w:hAnsi="Monocraft" w:cs="Times New Roman"/>
-          <w:color w:val="4EC9B0"/>
-          <w:kern w:val="0"/>
-          <w:sz w:val="30"/>
-          <w:szCs w:val="30"/>
-          <w:lang w:eastAsia="pt-BR"/>
-          <w14:ligatures w14:val="none"/>
-        </w:rPr>
-        <w:t>Pilha</w:t>
-      </w:r>
-      <w:r>
-        <w:rPr>
-          <w:rFonts w:ascii="Monocraft" w:eastAsia="Times New Roman" w:hAnsi="Monocraft" w:cs="Times New Roman"/>
-          <w:color w:val="D4D4D4"/>
-          <w:kern w:val="0"/>
-          <w:sz w:val="30"/>
-          <w:szCs w:val="30"/>
-          <w:lang w:eastAsia="pt-BR"/>
-          <w14:ligatures w14:val="none"/>
-        </w:rPr>
-        <w:t xml:space="preserve"> </w:t>
-      </w:r>
-      <w:r>
-        <w:rPr>
-          <w:rFonts w:ascii="Monocraft" w:eastAsia="Times New Roman" w:hAnsi="Monocraft" w:cs="Times New Roman"/>
-          <w:color w:val="9CDCFE"/>
-          <w:kern w:val="0"/>
-          <w:sz w:val="30"/>
-          <w:szCs w:val="30"/>
-          <w:lang w:eastAsia="pt-BR"/>
-          <w14:ligatures w14:val="none"/>
-        </w:rPr>
-        <w:t>P</w:t>
-      </w:r>
-      <w:r>
-        <w:rPr>
-          <w:rFonts w:ascii="Monocraft" w:eastAsia="Times New Roman" w:hAnsi="Monocraft" w:cs="Times New Roman"/>
-          <w:color w:val="D4D4D4"/>
-          <w:kern w:val="0"/>
-          <w:sz w:val="30"/>
-          <w:szCs w:val="30"/>
-          <w:lang w:eastAsia="pt-BR"/>
-          <w14:ligatures w14:val="none"/>
-        </w:rPr>
-        <w:t xml:space="preserve"> = </w:t>
-      </w:r>
-      <w:r>
-        <w:rPr>
-          <w:rFonts w:ascii="Monocraft" w:eastAsia="Times New Roman" w:hAnsi="Monocraft" w:cs="Times New Roman"/>
-          <w:color w:val="DCDCAA"/>
-          <w:kern w:val="0"/>
-          <w:sz w:val="30"/>
-          <w:szCs w:val="30"/>
-          <w:lang w:eastAsia="pt-BR"/>
-          <w14:ligatures w14:val="none"/>
-        </w:rPr>
-        <w:t>pilha</w:t>
-      </w:r>
-      <w:r>
-        <w:rPr>
-          <w:rFonts w:ascii="Monocraft" w:eastAsia="Times New Roman" w:hAnsi="Monocraft" w:cs="Times New Roman"/>
-          <w:color w:val="D4D4D4"/>
-          <w:kern w:val="0"/>
-          <w:sz w:val="30"/>
-          <w:szCs w:val="30"/>
-          <w:lang w:eastAsia="pt-BR"/>
-          <w14:ligatures w14:val="none"/>
-        </w:rPr>
-        <w:t>(</w:t>
-      </w:r>
-      <w:r>
-        <w:rPr>
-          <w:rFonts w:ascii="Monocraft" w:eastAsia="Times New Roman" w:hAnsi="Monocraft" w:cs="Times New Roman"/>
-          <w:color w:val="B5CEA8"/>
-          <w:kern w:val="0"/>
-          <w:sz w:val="30"/>
-          <w:szCs w:val="30"/>
-          <w:lang w:eastAsia="pt-BR"/>
-          <w14:ligatures w14:val="none"/>
-        </w:rPr>
-        <w:t>256</w:t>
-      </w:r>
-      <w:r>
-        <w:rPr>
-          <w:rFonts w:ascii="Monocraft" w:eastAsia="Times New Roman" w:hAnsi="Monocraft" w:cs="Times New Roman"/>
-          <w:color w:val="D4D4D4"/>
-          <w:kern w:val="0"/>
-          <w:sz w:val="30"/>
-          <w:szCs w:val="30"/>
-          <w:lang w:eastAsia="pt-BR"/>
-          <w14:ligatures w14:val="none"/>
-        </w:rPr>
-        <w:t>);</w:t>
-      </w:r>
-    </w:p>
-    <w:p>
-      <w:pPr>
-        <w:shd w:val="clear" w:color="auto" w:fill="1E1E1E"/>
-        <w:spacing w:after="0" w:line="405" w:lineRule="atLeast"/>
-        <w:rPr>
-          <w:rFonts w:ascii="Monocraft" w:eastAsia="Times New Roman" w:hAnsi="Monocraft" w:cs="Times New Roman"/>
-          <w:color w:val="D4D4D4"/>
-          <w:kern w:val="0"/>
-          <w:sz w:val="30"/>
-          <w:szCs w:val="30"/>
-          <w:lang w:eastAsia="pt-BR"/>
-          <w14:ligatures w14:val="none"/>
-        </w:rPr>
-      </w:pPr>
-      <w:r>
-        <w:rPr>
-          <w:rFonts w:ascii="Monocraft" w:eastAsia="Times New Roman" w:hAnsi="Monocraft" w:cs="Times New Roman"/>
-          <w:color w:val="D4D4D4"/>
-          <w:kern w:val="0"/>
-          <w:sz w:val="30"/>
-          <w:szCs w:val="30"/>
-          <w:lang w:eastAsia="pt-BR"/>
-          <w14:ligatures w14:val="none"/>
-        </w:rPr>
-        <w:t>   </w:t>
-      </w:r>
-      <w:r>
-        <w:rPr>
-          <w:rFonts w:ascii="Monocraft" w:eastAsia="Times New Roman" w:hAnsi="Monocraft" w:cs="Times New Roman"/>
-          <w:color w:val="6A9955"/>
-          <w:kern w:val="0"/>
-          <w:sz w:val="30"/>
-          <w:szCs w:val="30"/>
-          <w:lang w:eastAsia="pt-BR"/>
-          <w14:ligatures w14:val="none"/>
-        </w:rPr>
-        <w:t>//((2*3)+(8/4))</w:t>
-      </w:r>
-    </w:p>
-    <w:p>
-      <w:pPr>
-        <w:shd w:val="clear" w:color="auto" w:fill="1E1E1E"/>
-        <w:spacing w:after="0" w:line="405" w:lineRule="atLeast"/>
-        <w:rPr>
-          <w:rFonts w:ascii="Monocraft" w:eastAsia="Times New Roman" w:hAnsi="Monocraft" w:cs="Times New Roman"/>
-          <w:color w:val="D4D4D4"/>
-          <w:kern w:val="0"/>
-          <w:sz w:val="30"/>
-          <w:szCs w:val="30"/>
-          <w:lang w:eastAsia="pt-BR"/>
-          <w14:ligatures w14:val="none"/>
-        </w:rPr>
-      </w:pPr>
-      <w:r>
-        <w:rPr>
-          <w:rFonts w:ascii="Monocraft" w:eastAsia="Times New Roman" w:hAnsi="Monocraft" w:cs="Times New Roman"/>
-          <w:color w:val="D4D4D4"/>
-          <w:kern w:val="0"/>
-          <w:sz w:val="30"/>
-          <w:szCs w:val="30"/>
-          <w:lang w:eastAsia="pt-BR"/>
-          <w14:ligatures w14:val="none"/>
-        </w:rPr>
-        <w:t>   </w:t>
-      </w:r>
-      <w:r>
-        <w:rPr>
-          <w:rFonts w:ascii="Monocraft" w:eastAsia="Times New Roman" w:hAnsi="Monocraft" w:cs="Times New Roman"/>
-          <w:color w:val="C586C0"/>
-          <w:kern w:val="0"/>
-          <w:sz w:val="30"/>
-          <w:szCs w:val="30"/>
-          <w:lang w:eastAsia="pt-BR"/>
-          <w14:ligatures w14:val="none"/>
-        </w:rPr>
-        <w:t>for</w:t>
-      </w:r>
-      <w:r>
-        <w:rPr>
-          <w:rFonts w:ascii="Monocraft" w:eastAsia="Times New Roman" w:hAnsi="Monocraft" w:cs="Times New Roman"/>
-          <w:color w:val="D4D4D4"/>
-          <w:kern w:val="0"/>
-          <w:sz w:val="30"/>
-          <w:szCs w:val="30"/>
-          <w:lang w:eastAsia="pt-BR"/>
-          <w14:ligatures w14:val="none"/>
-        </w:rPr>
-        <w:t xml:space="preserve"> (</w:t>
-      </w:r>
-      <w:r>
-        <w:rPr>
-          <w:rFonts w:ascii="Monocraft" w:eastAsia="Times New Roman" w:hAnsi="Monocraft" w:cs="Times New Roman"/>
-          <w:color w:val="9CDCFE"/>
-          <w:kern w:val="0"/>
-          <w:sz w:val="30"/>
-          <w:szCs w:val="30"/>
-          <w:lang w:eastAsia="pt-BR"/>
-          <w14:ligatures w14:val="none"/>
-        </w:rPr>
-        <w:t>j</w:t>
-      </w:r>
-      <w:r>
-        <w:rPr>
-          <w:rFonts w:ascii="Monocraft" w:eastAsia="Times New Roman" w:hAnsi="Monocraft" w:cs="Times New Roman"/>
-          <w:color w:val="D4D4D4"/>
-          <w:kern w:val="0"/>
-          <w:sz w:val="30"/>
-          <w:szCs w:val="30"/>
-          <w:lang w:eastAsia="pt-BR"/>
-          <w14:ligatures w14:val="none"/>
-        </w:rPr>
-        <w:t xml:space="preserve">; </w:t>
-      </w:r>
-      <w:r>
-        <w:rPr>
-          <w:rFonts w:ascii="Monocraft" w:eastAsia="Times New Roman" w:hAnsi="Monocraft" w:cs="Times New Roman"/>
-          <w:color w:val="9CDCFE"/>
-          <w:kern w:val="0"/>
-          <w:sz w:val="30"/>
-          <w:szCs w:val="30"/>
-          <w:lang w:eastAsia="pt-BR"/>
-          <w14:ligatures w14:val="none"/>
-        </w:rPr>
-        <w:t>j</w:t>
-      </w:r>
-      <w:r>
-        <w:rPr>
-          <w:rFonts w:ascii="Monocraft" w:eastAsia="Times New Roman" w:hAnsi="Monocraft" w:cs="Times New Roman"/>
-          <w:color w:val="D4D4D4"/>
-          <w:kern w:val="0"/>
-          <w:sz w:val="30"/>
-          <w:szCs w:val="30"/>
-          <w:lang w:eastAsia="pt-BR"/>
-          <w14:ligatures w14:val="none"/>
-        </w:rPr>
-        <w:t xml:space="preserve"> &gt; </w:t>
-      </w:r>
-      <w:r>
-        <w:rPr>
-          <w:rFonts w:ascii="Monocraft" w:eastAsia="Times New Roman" w:hAnsi="Monocraft" w:cs="Times New Roman"/>
-          <w:color w:val="B5CEA8"/>
-          <w:kern w:val="0"/>
-          <w:sz w:val="30"/>
-          <w:szCs w:val="30"/>
-          <w:lang w:eastAsia="pt-BR"/>
-          <w14:ligatures w14:val="none"/>
-        </w:rPr>
-        <w:t>0</w:t>
-      </w:r>
-      <w:r>
-        <w:rPr>
-          <w:rFonts w:ascii="Monocraft" w:eastAsia="Times New Roman" w:hAnsi="Monocraft" w:cs="Times New Roman"/>
-          <w:color w:val="D4D4D4"/>
-          <w:kern w:val="0"/>
-          <w:sz w:val="30"/>
-          <w:szCs w:val="30"/>
-          <w:lang w:eastAsia="pt-BR"/>
-          <w14:ligatures w14:val="none"/>
-        </w:rPr>
-        <w:t xml:space="preserve">; </w:t>
-      </w:r>
-      <w:r>
-        <w:rPr>
-          <w:rFonts w:ascii="Monocraft" w:eastAsia="Times New Roman" w:hAnsi="Monocraft" w:cs="Times New Roman"/>
-          <w:color w:val="9CDCFE"/>
-          <w:kern w:val="0"/>
-          <w:sz w:val="30"/>
-          <w:szCs w:val="30"/>
-          <w:lang w:eastAsia="pt-BR"/>
-          <w14:ligatures w14:val="none"/>
-        </w:rPr>
-        <w:t>j</w:t>
-      </w:r>
-      <w:r>
-        <w:rPr>
-          <w:rFonts w:ascii="Monocraft" w:eastAsia="Times New Roman" w:hAnsi="Monocraft" w:cs="Times New Roman"/>
-          <w:color w:val="D4D4D4"/>
-          <w:kern w:val="0"/>
-          <w:sz w:val="30"/>
-          <w:szCs w:val="30"/>
-          <w:lang w:eastAsia="pt-BR"/>
-          <w14:ligatures w14:val="none"/>
-        </w:rPr>
-        <w:t>--)</w:t>
-      </w:r>
-    </w:p>
-    <w:p>
-      <w:pPr>
-        <w:shd w:val="clear" w:color="auto" w:fill="1E1E1E"/>
-        <w:spacing w:after="0" w:line="405" w:lineRule="atLeast"/>
-        <w:rPr>
-          <w:rFonts w:ascii="Monocraft" w:eastAsia="Times New Roman" w:hAnsi="Monocraft" w:cs="Times New Roman"/>
-          <w:color w:val="D4D4D4"/>
-          <w:kern w:val="0"/>
-          <w:sz w:val="30"/>
-          <w:szCs w:val="30"/>
-          <w:lang w:eastAsia="pt-BR"/>
-          <w14:ligatures w14:val="none"/>
-        </w:rPr>
-      </w:pPr>
-      <w:r>
-        <w:rPr>
-          <w:rFonts w:ascii="Monocraft" w:eastAsia="Times New Roman" w:hAnsi="Monocraft" w:cs="Times New Roman"/>
-          <w:color w:val="D4D4D4"/>
-          <w:kern w:val="0"/>
-          <w:sz w:val="30"/>
-          <w:szCs w:val="30"/>
-          <w:lang w:eastAsia="pt-BR"/>
-          <w14:ligatures w14:val="none"/>
-        </w:rPr>
-        <w:t>   {</w:t>
-      </w:r>
-    </w:p>
-    <w:p>
-      <w:pPr>
-        <w:shd w:val="clear" w:color="auto" w:fill="1E1E1E"/>
-        <w:spacing w:after="0" w:line="405" w:lineRule="atLeast"/>
-        <w:rPr>
-          <w:rFonts w:ascii="Monocraft" w:eastAsia="Times New Roman" w:hAnsi="Monocraft" w:cs="Times New Roman"/>
-          <w:color w:val="D4D4D4"/>
-          <w:kern w:val="0"/>
-          <w:sz w:val="30"/>
-          <w:szCs w:val="30"/>
-          <w:lang w:eastAsia="pt-BR"/>
-          <w14:ligatures w14:val="none"/>
-        </w:rPr>
-      </w:pPr>
-      <w:r>
-        <w:rPr>
-          <w:rFonts w:ascii="Monocraft" w:eastAsia="Times New Roman" w:hAnsi="Monocraft" w:cs="Times New Roman"/>
-          <w:color w:val="D4D4D4"/>
-          <w:kern w:val="0"/>
-          <w:sz w:val="30"/>
-          <w:szCs w:val="30"/>
-          <w:lang w:eastAsia="pt-BR"/>
-          <w14:ligatures w14:val="none"/>
-        </w:rPr>
-        <w:t xml:space="preserve">      </w:t>
-      </w:r>
-      <w:r>
-        <w:rPr>
-          <w:rFonts w:ascii="Monocraft" w:eastAsia="Times New Roman" w:hAnsi="Monocraft" w:cs="Times New Roman"/>
-          <w:color w:val="6A9955"/>
-          <w:kern w:val="0"/>
-          <w:sz w:val="30"/>
-          <w:szCs w:val="30"/>
-          <w:lang w:eastAsia="pt-BR"/>
-          <w14:ligatures w14:val="none"/>
-        </w:rPr>
-        <w:t xml:space="preserve">// </w:t>
-      </w:r>
-      <w:proofErr w:type="spellStart"/>
-      <w:r>
-        <w:rPr>
-          <w:rFonts w:ascii="Monocraft" w:eastAsia="Times New Roman" w:hAnsi="Monocraft" w:cs="Times New Roman"/>
-          <w:color w:val="6A9955"/>
-          <w:kern w:val="0"/>
-          <w:sz w:val="30"/>
-          <w:szCs w:val="30"/>
-          <w:lang w:eastAsia="pt-BR"/>
-          <w14:ligatures w14:val="none"/>
-        </w:rPr>
-        <w:t>printf</w:t>
-      </w:r>
-      <w:proofErr w:type="spellEnd"/>
-      <w:r>
-        <w:rPr>
-          <w:rFonts w:ascii="Monocraft" w:eastAsia="Times New Roman" w:hAnsi="Monocraft" w:cs="Times New Roman"/>
-          <w:color w:val="6A9955"/>
-          <w:kern w:val="0"/>
-          <w:sz w:val="30"/>
-          <w:szCs w:val="30"/>
-          <w:lang w:eastAsia="pt-BR"/>
-          <w14:ligatures w14:val="none"/>
-        </w:rPr>
-        <w:t>("%</w:t>
-      </w:r>
-      <w:proofErr w:type="spellStart"/>
-      <w:r>
-        <w:rPr>
-          <w:rFonts w:ascii="Monocraft" w:eastAsia="Times New Roman" w:hAnsi="Monocraft" w:cs="Times New Roman"/>
-          <w:color w:val="6A9955"/>
-          <w:kern w:val="0"/>
-          <w:sz w:val="30"/>
-          <w:szCs w:val="30"/>
-          <w:lang w:eastAsia="pt-BR"/>
-          <w14:ligatures w14:val="none"/>
-        </w:rPr>
-        <w:t>c",e</w:t>
-      </w:r>
-      <w:proofErr w:type="spellEnd"/>
-      <w:r>
-        <w:rPr>
-          <w:rFonts w:ascii="Monocraft" w:eastAsia="Times New Roman" w:hAnsi="Monocraft" w:cs="Times New Roman"/>
-          <w:color w:val="6A9955"/>
-          <w:kern w:val="0"/>
-          <w:sz w:val="30"/>
-          <w:szCs w:val="30"/>
-          <w:lang w:eastAsia="pt-BR"/>
-          <w14:ligatures w14:val="none"/>
-        </w:rPr>
-        <w:t>[j]);      //   ))</w:t>
-      </w:r>
-    </w:p>
-    <w:p>
-      <w:pPr>
-        <w:shd w:val="clear" w:color="auto" w:fill="1E1E1E"/>
-        <w:spacing w:after="0" w:line="405" w:lineRule="atLeast"/>
-        <w:rPr>
-          <w:rFonts w:ascii="Monocraft" w:eastAsia="Times New Roman" w:hAnsi="Monocraft" w:cs="Times New Roman"/>
-          <w:color w:val="D4D4D4"/>
-          <w:kern w:val="0"/>
-          <w:sz w:val="30"/>
-          <w:szCs w:val="30"/>
-          <w:lang w:eastAsia="pt-BR"/>
-          <w14:ligatures w14:val="none"/>
-        </w:rPr>
-      </w:pPr>
-    </w:p>
-    <w:p>
-      <w:pPr>
-        <w:shd w:val="clear" w:color="auto" w:fill="1E1E1E"/>
-        <w:spacing w:after="0" w:line="405" w:lineRule="atLeast"/>
-        <w:rPr>
-          <w:rFonts w:ascii="Monocraft" w:eastAsia="Times New Roman" w:hAnsi="Monocraft" w:cs="Times New Roman"/>
-          <w:color w:val="D4D4D4"/>
-          <w:kern w:val="0"/>
-          <w:sz w:val="30"/>
-          <w:szCs w:val="30"/>
-          <w:lang w:eastAsia="pt-BR"/>
-          <w14:ligatures w14:val="none"/>
-        </w:rPr>
-      </w:pPr>
-      <w:r>
-        <w:rPr>
-          <w:rFonts w:ascii="Monocraft" w:eastAsia="Times New Roman" w:hAnsi="Monocraft" w:cs="Times New Roman"/>
-          <w:color w:val="D4D4D4"/>
-          <w:kern w:val="0"/>
-          <w:sz w:val="30"/>
-          <w:szCs w:val="30"/>
-          <w:lang w:eastAsia="pt-BR"/>
-          <w14:ligatures w14:val="none"/>
-        </w:rPr>
-        <w:t xml:space="preserve">      </w:t>
-      </w:r>
-      <w:proofErr w:type="spellStart"/>
-      <w:r>
-        <w:rPr>
-          <w:rFonts w:ascii="Monocraft" w:eastAsia="Times New Roman" w:hAnsi="Monocraft" w:cs="Times New Roman"/>
-          <w:color w:val="C586C0"/>
-          <w:kern w:val="0"/>
-          <w:sz w:val="30"/>
-          <w:szCs w:val="30"/>
-          <w:lang w:eastAsia="pt-BR"/>
-          <w14:ligatures w14:val="none"/>
-        </w:rPr>
-        <w:t>if</w:t>
-      </w:r>
-      <w:proofErr w:type="spellEnd"/>
-      <w:r>
-        <w:rPr>
-          <w:rFonts w:ascii="Monocraft" w:eastAsia="Times New Roman" w:hAnsi="Monocraft" w:cs="Times New Roman"/>
-          <w:color w:val="D4D4D4"/>
-          <w:kern w:val="0"/>
-          <w:sz w:val="30"/>
-          <w:szCs w:val="30"/>
-          <w:lang w:eastAsia="pt-BR"/>
-          <w14:ligatures w14:val="none"/>
-        </w:rPr>
-        <w:t xml:space="preserve"> (</w:t>
-      </w:r>
-      <w:proofErr w:type="spellStart"/>
-      <w:r>
-        <w:rPr>
-          <w:rFonts w:ascii="Monocraft" w:eastAsia="Times New Roman" w:hAnsi="Monocraft" w:cs="Times New Roman"/>
-          <w:color w:val="DCDCAA"/>
-          <w:kern w:val="0"/>
-          <w:sz w:val="30"/>
-          <w:szCs w:val="30"/>
-          <w:lang w:eastAsia="pt-BR"/>
-          <w14:ligatures w14:val="none"/>
-        </w:rPr>
-        <w:t>isdigit</w:t>
-      </w:r>
-      <w:proofErr w:type="spellEnd"/>
-      <w:r>
-        <w:rPr>
-          <w:rFonts w:ascii="Monocraft" w:eastAsia="Times New Roman" w:hAnsi="Monocraft" w:cs="Times New Roman"/>
-          <w:color w:val="D4D4D4"/>
-          <w:kern w:val="0"/>
-          <w:sz w:val="30"/>
-          <w:szCs w:val="30"/>
-          <w:lang w:eastAsia="pt-BR"/>
-          <w14:ligatures w14:val="none"/>
-        </w:rPr>
-        <w:t>(</w:t>
-      </w:r>
-      <w:r>
-        <w:rPr>
-          <w:rFonts w:ascii="Monocraft" w:eastAsia="Times New Roman" w:hAnsi="Monocraft" w:cs="Times New Roman"/>
-          <w:color w:val="9CDCFE"/>
-          <w:kern w:val="0"/>
-          <w:sz w:val="30"/>
-          <w:szCs w:val="30"/>
-          <w:lang w:eastAsia="pt-BR"/>
-          <w14:ligatures w14:val="none"/>
-        </w:rPr>
-        <w:t>e</w:t>
-      </w:r>
-      <w:r>
-        <w:rPr>
-          <w:rFonts w:ascii="Monocraft" w:eastAsia="Times New Roman" w:hAnsi="Monocraft" w:cs="Times New Roman"/>
-          <w:color w:val="D4D4D4"/>
-          <w:kern w:val="0"/>
-          <w:sz w:val="30"/>
-          <w:szCs w:val="30"/>
-          <w:lang w:eastAsia="pt-BR"/>
-          <w14:ligatures w14:val="none"/>
-        </w:rPr>
-        <w:t>[</w:t>
-      </w:r>
-      <w:r>
-        <w:rPr>
-          <w:rFonts w:ascii="Monocraft" w:eastAsia="Times New Roman" w:hAnsi="Monocraft" w:cs="Times New Roman"/>
-          <w:color w:val="9CDCFE"/>
-          <w:kern w:val="0"/>
-          <w:sz w:val="30"/>
-          <w:szCs w:val="30"/>
-          <w:lang w:eastAsia="pt-BR"/>
-          <w14:ligatures w14:val="none"/>
-        </w:rPr>
-        <w:t>j</w:t>
-      </w:r>
-      <w:r>
-        <w:rPr>
-          <w:rFonts w:ascii="Monocraft" w:eastAsia="Times New Roman" w:hAnsi="Monocraft" w:cs="Times New Roman"/>
-          <w:color w:val="D4D4D4"/>
-          <w:kern w:val="0"/>
-          <w:sz w:val="30"/>
-          <w:szCs w:val="30"/>
-          <w:lang w:eastAsia="pt-BR"/>
-          <w14:ligatures w14:val="none"/>
-        </w:rPr>
-        <w:t>]))</w:t>
-      </w:r>
-    </w:p>
-    <w:p>
-      <w:pPr>
-        <w:shd w:val="clear" w:color="auto" w:fill="1E1E1E"/>
-        <w:spacing w:after="0" w:line="405" w:lineRule="atLeast"/>
-        <w:rPr>
-          <w:rFonts w:ascii="Monocraft" w:eastAsia="Times New Roman" w:hAnsi="Monocraft" w:cs="Times New Roman"/>
-          <w:color w:val="D4D4D4"/>
-          <w:kern w:val="0"/>
-          <w:sz w:val="30"/>
-          <w:szCs w:val="30"/>
-          <w:lang w:eastAsia="pt-BR"/>
-          <w14:ligatures w14:val="none"/>
-        </w:rPr>
-      </w:pPr>
-      <w:r>
-        <w:rPr>
-          <w:rFonts w:ascii="Monocraft" w:eastAsia="Times New Roman" w:hAnsi="Monocraft" w:cs="Times New Roman"/>
-          <w:color w:val="D4D4D4"/>
-          <w:kern w:val="0"/>
-          <w:sz w:val="30"/>
-          <w:szCs w:val="30"/>
-          <w:lang w:eastAsia="pt-BR"/>
-          <w14:ligatures w14:val="none"/>
-        </w:rPr>
-        <w:t xml:space="preserve">      </w:t>
-      </w:r>
-      <w:r>
-        <w:rPr>
-          <w:rFonts w:ascii="Monocraft" w:eastAsia="Times New Roman" w:hAnsi="Monocraft" w:cs="Times New Roman"/>
-          <w:color w:val="D4D4D4"/>
-          <w:kern w:val="0"/>
-          <w:sz w:val="30"/>
-          <w:szCs w:val="30"/>
-          <w:lang w:eastAsia="pt-BR"/>
-          <w14:ligatures w14:val="none"/>
-        </w:rPr>
-        <w:t>{</w:t>
-      </w:r>
-    </w:p>
-    <w:p>
-      <w:pPr>
-        <w:shd w:val="clear" w:color="auto" w:fill="1E1E1E"/>
-        <w:spacing w:after="0" w:line="405" w:lineRule="atLeast"/>
-        <w:rPr>
-          <w:rFonts w:ascii="Monocraft" w:eastAsia="Times New Roman" w:hAnsi="Monocraft" w:cs="Times New Roman"/>
-          <w:color w:val="D4D4D4"/>
-          <w:kern w:val="0"/>
-          <w:sz w:val="30"/>
-          <w:szCs w:val="30"/>
-          <w:lang w:eastAsia="pt-BR"/>
-          <w14:ligatures w14:val="none"/>
-        </w:rPr>
-      </w:pPr>
-      <w:r>
-        <w:rPr>
-          <w:rFonts w:ascii="Monocraft" w:eastAsia="Times New Roman" w:hAnsi="Monocraft" w:cs="Times New Roman"/>
-          <w:color w:val="D4D4D4"/>
-          <w:kern w:val="0"/>
-          <w:sz w:val="30"/>
-          <w:szCs w:val="30"/>
-          <w:lang w:eastAsia="pt-BR"/>
-          <w14:ligatures w14:val="none"/>
-        </w:rPr>
-        <w:t>         </w:t>
-      </w:r>
-      <w:r>
-        <w:rPr>
-          <w:rFonts w:ascii="Monocraft" w:eastAsia="Times New Roman" w:hAnsi="Monocraft" w:cs="Times New Roman"/>
-          <w:color w:val="9CDCFE"/>
-          <w:kern w:val="0"/>
-          <w:sz w:val="30"/>
-          <w:szCs w:val="30"/>
-          <w:lang w:eastAsia="pt-BR"/>
-          <w14:ligatures w14:val="none"/>
-        </w:rPr>
-        <w:t>s</w:t>
-      </w:r>
-      <w:r>
-        <w:rPr>
-          <w:rFonts w:ascii="Monocraft" w:eastAsia="Times New Roman" w:hAnsi="Monocraft" w:cs="Times New Roman"/>
-          <w:color w:val="D4D4D4"/>
-          <w:kern w:val="0"/>
-          <w:sz w:val="30"/>
-          <w:szCs w:val="30"/>
-          <w:lang w:eastAsia="pt-BR"/>
-          <w14:ligatures w14:val="none"/>
-        </w:rPr>
-        <w:t>[</w:t>
-      </w:r>
-      <w:r>
-        <w:rPr>
-          <w:rFonts w:ascii="Monocraft" w:eastAsia="Times New Roman" w:hAnsi="Monocraft" w:cs="Times New Roman"/>
-          <w:color w:val="9CDCFE"/>
-          <w:kern w:val="0"/>
-          <w:sz w:val="30"/>
-          <w:szCs w:val="30"/>
-          <w:lang w:eastAsia="pt-BR"/>
-          <w14:ligatures w14:val="none"/>
-        </w:rPr>
-        <w:t>i</w:t>
-      </w:r>
-      <w:r>
-        <w:rPr>
-          <w:rFonts w:ascii="Monocraft" w:eastAsia="Times New Roman" w:hAnsi="Monocraft" w:cs="Times New Roman"/>
-          <w:color w:val="D4D4D4"/>
-          <w:kern w:val="0"/>
-          <w:sz w:val="30"/>
-          <w:szCs w:val="30"/>
-          <w:lang w:eastAsia="pt-BR"/>
-          <w14:ligatures w14:val="none"/>
-        </w:rPr>
-        <w:t xml:space="preserve">++] = </w:t>
-      </w:r>
-      <w:r>
-        <w:rPr>
-          <w:rFonts w:ascii="Monocraft" w:eastAsia="Times New Roman" w:hAnsi="Monocraft" w:cs="Times New Roman"/>
-          <w:color w:val="9CDCFE"/>
-          <w:kern w:val="0"/>
-          <w:sz w:val="30"/>
-          <w:szCs w:val="30"/>
-          <w:lang w:eastAsia="pt-BR"/>
-          <w14:ligatures w14:val="none"/>
-        </w:rPr>
-        <w:t>e</w:t>
-      </w:r>
-      <w:r>
-        <w:rPr>
-          <w:rFonts w:ascii="Monocraft" w:eastAsia="Times New Roman" w:hAnsi="Monocraft" w:cs="Times New Roman"/>
-          <w:color w:val="D4D4D4"/>
-          <w:kern w:val="0"/>
-          <w:sz w:val="30"/>
-          <w:szCs w:val="30"/>
-          <w:lang w:eastAsia="pt-BR"/>
-          <w14:ligatures w14:val="none"/>
-        </w:rPr>
-        <w:t>[</w:t>
-      </w:r>
-      <w:r>
-        <w:rPr>
-          <w:rFonts w:ascii="Monocraft" w:eastAsia="Times New Roman" w:hAnsi="Monocraft" w:cs="Times New Roman"/>
-          <w:color w:val="9CDCFE"/>
-          <w:kern w:val="0"/>
-          <w:sz w:val="30"/>
-          <w:szCs w:val="30"/>
-          <w:lang w:eastAsia="pt-BR"/>
-          <w14:ligatures w14:val="none"/>
-        </w:rPr>
-        <w:t>j</w:t>
-      </w:r>
-      <w:r>
-        <w:rPr>
-          <w:rFonts w:ascii="Monocraft" w:eastAsia="Times New Roman" w:hAnsi="Monocraft" w:cs="Times New Roman"/>
-          <w:color w:val="D4D4D4"/>
-          <w:kern w:val="0"/>
-          <w:sz w:val="30"/>
-          <w:szCs w:val="30"/>
-          <w:lang w:eastAsia="pt-BR"/>
-          <w14:ligatures w14:val="none"/>
-        </w:rPr>
-        <w:t>];</w:t>
-      </w:r>
-      <w:r>
-        <w:rPr>
-          <w:rFonts w:ascii="Monocraft" w:eastAsia="Times New Roman" w:hAnsi="Monocraft" w:cs="Times New Roman"/>
-          <w:color w:val="6A9955"/>
-          <w:kern w:val="0"/>
-          <w:sz w:val="30"/>
-          <w:szCs w:val="30"/>
-          <w:lang w:eastAsia="pt-BR"/>
+          <w:lang w:val="en-US" w:eastAsia="pt-BR"/>
           <w14:ligatures w14:val="none"/>
         </w:rPr>
         <w:t xml:space="preserve"> //   s[4,8,/,3,2,*,+]</w:t>
@@ -38936,7 +38902,7 @@
           <w:kern w:val="0"/>
           <w:sz w:val="30"/>
           <w:szCs w:val="30"/>
-          <w:lang w:eastAsia="pt-BR"/>
+          <w:lang w:val="en-US" w:eastAsia="pt-BR"/>
           <w14:ligatures w14:val="none"/>
         </w:rPr>
         <w:t xml:space="preserve">      </w:t>
@@ -40271,7 +40237,7 @@
           <w:kern w:val="0"/>
           <w:sz w:val="30"/>
           <w:szCs w:val="30"/>
-          <w:lang w:val="en-US" w:eastAsia="pt-BR"/>
+          <w:lang w:eastAsia="pt-BR"/>
           <w14:ligatures w14:val="none"/>
         </w:rPr>
       </w:pPr>
@@ -40295,7 +40261,7 @@
           <w:kern w:val="0"/>
           <w:sz w:val="30"/>
           <w:szCs w:val="30"/>
-          <w:lang w:val="en-US" w:eastAsia="pt-BR"/>
+          <w:lang w:eastAsia="pt-BR"/>
           <w14:ligatures w14:val="none"/>
         </w:rPr>
         <w:t>printf</w:t>
@@ -40308,7 +40274,7 @@
           <w:kern w:val="0"/>
           <w:sz w:val="30"/>
           <w:szCs w:val="30"/>
-          <w:lang w:val="en-US" w:eastAsia="pt-BR"/>
+          <w:lang w:eastAsia="pt-BR"/>
           <w14:ligatures w14:val="none"/>
         </w:rPr>
         <w:t>(</w:t>
@@ -40320,45 +40286,19 @@
           <w:kern w:val="0"/>
           <w:sz w:val="30"/>
           <w:szCs w:val="30"/>
-          <w:lang w:val="en-US" w:eastAsia="pt-BR"/>
-          <w14:ligatures w14:val="none"/>
-        </w:rPr>
-        <w:t>"</w:t>
-      </w:r>
-      <w:proofErr w:type="spellStart"/>
-      <w:r>
-        <w:rPr>
-          <w:rFonts w:ascii="Monocraft" w:eastAsia="Times New Roman" w:hAnsi="Monocraft" w:cs="Times New Roman"/>
-          <w:color w:val="CE9178"/>
-          <w:kern w:val="0"/>
-          <w:sz w:val="30"/>
-          <w:szCs w:val="30"/>
-          <w:lang w:val="en-US" w:eastAsia="pt-BR"/>
-          <w14:ligatures w14:val="none"/>
-        </w:rPr>
-        <w:t>Infixa</w:t>
-      </w:r>
-      <w:proofErr w:type="spellEnd"/>
-      <w:r>
-        <w:rPr>
-          <w:rFonts w:ascii="Monocraft" w:eastAsia="Times New Roman" w:hAnsi="Monocraft" w:cs="Times New Roman"/>
-          <w:color w:val="CE9178"/>
-          <w:kern w:val="0"/>
-          <w:sz w:val="30"/>
-          <w:szCs w:val="30"/>
-          <w:lang w:val="en-US" w:eastAsia="pt-BR"/>
-          <w14:ligatures w14:val="none"/>
-        </w:rPr>
-        <w:t>? "</w:t>
-      </w:r>
-      <w:r>
-        <w:rPr>
-          <w:rFonts w:ascii="Monocraft" w:eastAsia="Times New Roman" w:hAnsi="Monocraft" w:cs="Times New Roman"/>
-          <w:color w:val="D4D4D4"/>
-          <w:kern w:val="0"/>
-          <w:sz w:val="30"/>
-          <w:szCs w:val="30"/>
-          <w:lang w:val="en-US" w:eastAsia="pt-BR"/>
+          <w:lang w:eastAsia="pt-BR"/>
+          <w14:ligatures w14:val="none"/>
+        </w:rPr>
+        <w:t>"Infixa? "</w:t>
+      </w:r>
+      <w:r>
+        <w:rPr>
+          <w:rFonts w:ascii="Monocraft" w:eastAsia="Times New Roman" w:hAnsi="Monocraft" w:cs="Times New Roman"/>
+          <w:color w:val="D4D4D4"/>
+          <w:kern w:val="0"/>
+          <w:sz w:val="30"/>
+          <w:szCs w:val="30"/>
+          <w:lang w:eastAsia="pt-BR"/>
           <w14:ligatures w14:val="none"/>
         </w:rPr>
         <w:t>);</w:t>
@@ -40385,7 +40325,7 @@
           <w:kern w:val="0"/>
           <w:sz w:val="30"/>
           <w:szCs w:val="30"/>
-          <w:lang w:val="en-US" w:eastAsia="pt-BR"/>
+          <w:lang w:eastAsia="pt-BR"/>
           <w14:ligatures w14:val="none"/>
         </w:rPr>
         <w:t>   </w:t>

</xml_diff>